<commit_message>
Device login with exceptios and logs
</commit_message>
<xml_diff>
--- a/documents/EcommerceDoc.docx
+++ b/documents/EcommerceDoc.docx
@@ -324,9 +324,11 @@
           <w:numId w:val="1"/>
         </w:numPr>
       </w:pPr>
+      <w:proofErr w:type="spellStart"/>
       <w:r>
         <w:t>Setps</w:t>
       </w:r>
+      <w:proofErr w:type="spellEnd"/>
     </w:p>
     <w:p>
       <w:pPr>
@@ -549,6 +551,9 @@
       <w:r>
         <w:t>Have SQL error E104</w:t>
       </w:r>
+      <w:r>
+        <w:t xml:space="preserve"> ()</w:t>
+      </w:r>
     </w:p>
     <w:p>
       <w:pPr>
@@ -567,15 +572,141 @@
       <w:r>
         <w:t>authorized E103</w:t>
       </w:r>
-    </w:p>
-    <w:p>
-      <w:pPr>
-        <w:pStyle w:val="ListParagraph"/>
-        <w:numPr>
-          <w:ilvl w:val="1"/>
-          <w:numId w:val="1"/>
-        </w:numPr>
-      </w:pPr>
+      <w:r>
+        <w:t xml:space="preserve"> (</w:t>
+      </w:r>
+      <w:r>
+        <w:t>Not have Authentication</w:t>
+      </w:r>
+      <w:r>
+        <w:t>)</w:t>
+      </w:r>
+    </w:p>
+    <w:p>
+      <w:pPr>
+        <w:pStyle w:val="ListParagraph"/>
+        <w:numPr>
+          <w:ilvl w:val="1"/>
+          <w:numId w:val="1"/>
+        </w:numPr>
+      </w:pPr>
+      <w:r>
+        <w:t xml:space="preserve">No </w:t>
+      </w:r>
+      <w:proofErr w:type="spellStart"/>
+      <w:r>
+        <w:t>priviledge</w:t>
+      </w:r>
+      <w:proofErr w:type="spellEnd"/>
+      <w:r>
+        <w:t xml:space="preserve"> </w:t>
+      </w:r>
+      <w:r>
+        <w:t xml:space="preserve"> </w:t>
+      </w:r>
+      <w:r>
+        <w:t>E101 (</w:t>
+      </w:r>
+      <w:r>
+        <w:t>Not have Authentication</w:t>
+      </w:r>
+      <w:r>
+        <w:t>)</w:t>
+      </w:r>
+    </w:p>
+    <w:p>
+      <w:pPr>
+        <w:pStyle w:val="ListParagraph"/>
+        <w:numPr>
+          <w:ilvl w:val="1"/>
+          <w:numId w:val="1"/>
+        </w:numPr>
+      </w:pPr>
+      <w:r>
+        <w:lastRenderedPageBreak/>
+        <w:t>Error in background image E102</w:t>
+      </w:r>
+    </w:p>
+    <w:p>
+      <w:pPr>
+        <w:pStyle w:val="ListParagraph"/>
+        <w:numPr>
+          <w:ilvl w:val="1"/>
+          <w:numId w:val="1"/>
+        </w:numPr>
+      </w:pPr>
+      <w:r>
+        <w:t xml:space="preserve">Data you send may have error </w:t>
+      </w:r>
+      <w:r>
+        <w:t>E100</w:t>
+      </w:r>
+    </w:p>
+    <w:p>
+      <w:pPr>
+        <w:pStyle w:val="ListParagraph"/>
+        <w:numPr>
+          <w:ilvl w:val="1"/>
+          <w:numId w:val="1"/>
+        </w:numPr>
+      </w:pPr>
+      <w:r>
+        <w:t>Login failed E105</w:t>
+      </w:r>
+    </w:p>
+    <w:p>
+      <w:pPr>
+        <w:pStyle w:val="ListParagraph"/>
+        <w:numPr>
+          <w:ilvl w:val="1"/>
+          <w:numId w:val="1"/>
+        </w:numPr>
+      </w:pPr>
+      <w:r>
+        <w:t>User is blocked E106</w:t>
+      </w:r>
+    </w:p>
+    <w:p>
+      <w:pPr>
+        <w:pStyle w:val="ListParagraph"/>
+        <w:numPr>
+          <w:ilvl w:val="1"/>
+          <w:numId w:val="1"/>
+        </w:numPr>
+      </w:pPr>
+      <w:r>
+        <w:t>User want to be Active E107</w:t>
+      </w:r>
+    </w:p>
+    <w:p>
+      <w:pPr>
+        <w:pStyle w:val="ListParagraph"/>
+        <w:numPr>
+          <w:ilvl w:val="1"/>
+          <w:numId w:val="1"/>
+        </w:numPr>
+      </w:pPr>
+      <w:r>
+        <w:t>Email</w:t>
+      </w:r>
+      <w:r>
+        <w:t xml:space="preserve"> want to be Active E108</w:t>
+      </w:r>
+    </w:p>
+    <w:p>
+      <w:pPr>
+        <w:pStyle w:val="ListParagraph"/>
+        <w:numPr>
+          <w:ilvl w:val="1"/>
+          <w:numId w:val="1"/>
+        </w:numPr>
+      </w:pPr>
+      <w:r>
+        <w:t>telephone</w:t>
+      </w:r>
+      <w:r>
+        <w:t xml:space="preserve"> want to be Active E108</w:t>
+      </w:r>
       <w:bookmarkStart w:id="0" w:name="_GoBack"/>
       <w:bookmarkEnd w:id="0"/>
     </w:p>

</xml_diff>

<commit_message>
login page with log and Exceptions
next check token expiration and login flag
</commit_message>
<xml_diff>
--- a/documents/EcommerceDoc.docx
+++ b/documents/EcommerceDoc.docx
@@ -324,11 +324,9 @@
           <w:numId w:val="1"/>
         </w:numPr>
       </w:pPr>
-      <w:proofErr w:type="spellStart"/>
       <w:r>
         <w:t>Setps</w:t>
       </w:r>
-      <w:proofErr w:type="spellEnd"/>
     </w:p>
     <w:p>
       <w:pPr>
@@ -591,15 +589,7 @@
         </w:numPr>
       </w:pPr>
       <w:r>
-        <w:t xml:space="preserve">No </w:t>
-      </w:r>
-      <w:proofErr w:type="spellStart"/>
-      <w:r>
-        <w:t>priviledge</w:t>
-      </w:r>
-      <w:proofErr w:type="spellEnd"/>
-      <w:r>
-        <w:t xml:space="preserve"> </w:t>
+        <w:t xml:space="preserve">No priviledge </w:t>
       </w:r>
       <w:r>
         <w:t xml:space="preserve"> </w:t>
@@ -705,7 +695,43 @@
         <w:t>telephone</w:t>
       </w:r>
       <w:r>
-        <w:t xml:space="preserve"> want to be Active E108</w:t>
+        <w:t xml:space="preserve"> want to be Active E109</w:t>
+      </w:r>
+    </w:p>
+    <w:p>
+      <w:pPr>
+        <w:pStyle w:val="ListParagraph"/>
+        <w:numPr>
+          <w:ilvl w:val="1"/>
+          <w:numId w:val="1"/>
+        </w:numPr>
+      </w:pPr>
+      <w:r>
+        <w:t>user not found E110</w:t>
+      </w:r>
+    </w:p>
+    <w:p>
+      <w:pPr>
+        <w:pStyle w:val="ListParagraph"/>
+        <w:numPr>
+          <w:ilvl w:val="1"/>
+          <w:numId w:val="1"/>
+        </w:numPr>
+      </w:pPr>
+      <w:r>
+        <w:t>Device is blocked E111</w:t>
+      </w:r>
+    </w:p>
+    <w:p>
+      <w:pPr>
+        <w:pStyle w:val="ListParagraph"/>
+        <w:numPr>
+          <w:ilvl w:val="1"/>
+          <w:numId w:val="1"/>
+        </w:numPr>
+      </w:pPr>
+      <w:r>
+        <w:t>Please enter correct creditional E112</w:t>
       </w:r>
       <w:bookmarkStart w:id="0" w:name="_GoBack"/>
       <w:bookmarkEnd w:id="0"/>

</xml_diff>

<commit_message>
dasboard with user and device tokean
next change priviledge
</commit_message>
<xml_diff>
--- a/documents/EcommerceDoc.docx
+++ b/documents/EcommerceDoc.docx
@@ -324,9 +324,11 @@
           <w:numId w:val="1"/>
         </w:numPr>
       </w:pPr>
+      <w:proofErr w:type="spellStart"/>
       <w:r>
         <w:t>Setps</w:t>
       </w:r>
+      <w:proofErr w:type="spellEnd"/>
     </w:p>
     <w:p>
       <w:pPr>
@@ -589,7 +591,15 @@
         </w:numPr>
       </w:pPr>
       <w:r>
-        <w:t xml:space="preserve">No priviledge </w:t>
+        <w:t xml:space="preserve">No </w:t>
+      </w:r>
+      <w:proofErr w:type="spellStart"/>
+      <w:r>
+        <w:t>priviledge</w:t>
+      </w:r>
+      <w:proofErr w:type="spellEnd"/>
+      <w:r>
+        <w:t xml:space="preserve"> </w:t>
       </w:r>
       <w:r>
         <w:t xml:space="preserve"> </w:t>
@@ -731,7 +741,27 @@
         </w:numPr>
       </w:pPr>
       <w:r>
-        <w:t>Please enter correct creditional E112</w:t>
+        <w:t xml:space="preserve">Please enter correct </w:t>
+      </w:r>
+      <w:proofErr w:type="spellStart"/>
+      <w:r>
+        <w:t>creditional</w:t>
+      </w:r>
+      <w:proofErr w:type="spellEnd"/>
+      <w:r>
+        <w:t xml:space="preserve"> E112</w:t>
+      </w:r>
+    </w:p>
+    <w:p>
+      <w:pPr>
+        <w:pStyle w:val="ListParagraph"/>
+        <w:numPr>
+          <w:ilvl w:val="1"/>
+          <w:numId w:val="1"/>
+        </w:numPr>
+      </w:pPr>
+      <w:r>
+        <w:t>User not login before E113</w:t>
       </w:r>
       <w:bookmarkStart w:id="0" w:name="_GoBack"/>
       <w:bookmarkEnd w:id="0"/>

</xml_diff>

<commit_message>
adding all webservice and login and page check before each webservice
</commit_message>
<xml_diff>
--- a/documents/EcommerceDoc.docx
+++ b/documents/EcommerceDoc.docx
@@ -1,11 +1,25 @@
 
 <file path=word/document.xml><?xml version="1.0" encoding="utf-8"?>
-<w:document xmlns:wpc="http://schemas.microsoft.com/office/word/2010/wordprocessingCanvas" xmlns:mc="http://schemas.openxmlformats.org/markup-compatibility/2006" xmlns:o="urn:schemas-microsoft-com:office:office" xmlns:r="http://schemas.openxmlformats.org/officeDocument/2006/relationships" xmlns:m="http://schemas.openxmlformats.org/officeDocument/2006/math" xmlns:v="urn:schemas-microsoft-com:vml" xmlns:wp14="http://schemas.microsoft.com/office/word/2010/wordprocessingDrawing" xmlns:wp="http://schemas.openxmlformats.org/drawingml/2006/wordprocessingDrawing" xmlns:w10="urn:schemas-microsoft-com:office:word" xmlns:w="http://schemas.openxmlformats.org/wordprocessingml/2006/main" xmlns:w14="http://schemas.microsoft.com/office/word/2010/wordml" xmlns:w15="http://schemas.microsoft.com/office/word/2012/wordml" xmlns:wpg="http://schemas.microsoft.com/office/word/2010/wordprocessingGroup" xmlns:wpi="http://schemas.microsoft.com/office/word/2010/wordprocessingInk" xmlns:wne="http://schemas.microsoft.com/office/word/2006/wordml" xmlns:wps="http://schemas.microsoft.com/office/word/2010/wordprocessingShape" mc:Ignorable="w14 w15 wp14">
+<w:document xmlns:wpc="http://schemas.microsoft.com/office/word/2010/wordprocessingCanvas" xmlns:cx="http://schemas.microsoft.com/office/drawing/2014/chartex" xmlns:cx1="http://schemas.microsoft.com/office/drawing/2015/9/8/chartex" xmlns:cx2="http://schemas.microsoft.com/office/drawing/2015/10/21/chartex" xmlns:cx3="http://schemas.microsoft.com/office/drawing/2016/5/9/chartex" xmlns:cx4="http://schemas.microsoft.com/office/drawing/2016/5/10/chartex" xmlns:cx5="http://schemas.microsoft.com/office/drawing/2016/5/11/chartex" xmlns:cx6="http://schemas.microsoft.com/office/drawing/2016/5/12/chartex" xmlns:cx7="http://schemas.microsoft.com/office/drawing/2016/5/13/chartex" xmlns:cx8="http://schemas.microsoft.com/office/drawing/2016/5/14/chartex" xmlns:mc="http://schemas.openxmlformats.org/markup-compatibility/2006" xmlns:aink="http://schemas.microsoft.com/office/drawing/2016/ink" xmlns:am3d="http://schemas.microsoft.com/office/drawing/2017/model3d" xmlns:o="urn:schemas-microsoft-com:office:office" xmlns:r="http://schemas.openxmlformats.org/officeDocument/2006/relationships" xmlns:m="http://schemas.openxmlformats.org/officeDocument/2006/math" xmlns:v="urn:schemas-microsoft-com:vml" xmlns:wp14="http://schemas.microsoft.com/office/word/2010/wordprocessingDrawing" xmlns:wp="http://schemas.openxmlformats.org/drawingml/2006/wordprocessingDrawing" xmlns:w10="urn:schemas-microsoft-com:office:word" xmlns:w="http://schemas.openxmlformats.org/wordprocessingml/2006/main" xmlns:w14="http://schemas.microsoft.com/office/word/2010/wordml" xmlns:w15="http://schemas.microsoft.com/office/word/2012/wordml" xmlns:w16cid="http://schemas.microsoft.com/office/word/2016/wordml/cid" xmlns:w16se="http://schemas.microsoft.com/office/word/2015/wordml/symex" xmlns:wpg="http://schemas.microsoft.com/office/word/2010/wordprocessingGroup" xmlns:wpi="http://schemas.microsoft.com/office/word/2010/wordprocessingInk" xmlns:wne="http://schemas.microsoft.com/office/word/2006/wordml" xmlns:wps="http://schemas.microsoft.com/office/word/2010/wordprocessingShape" mc:Ignorable="w14 w15 w16se w16cid wp14">
   <w:body>
     <w:p>
       <w:r>
         <w:t>RIM DEV application</w:t>
       </w:r>
+      <w:r>
+        <w:t xml:space="preserve"> login sequence</w:t>
+      </w:r>
+    </w:p>
+    <w:p>
+      <w:r>
+        <w:rPr>
+          <w:highlight w:val="yellow"/>
+        </w:rPr>
+        <w:t>Check for every page</w:t>
+      </w:r>
+      <w:r>
+        <w:t xml:space="preserve"> </w:t>
+      </w:r>
     </w:p>
     <w:p>
       <w:pPr>
@@ -16,6 +30,9 @@
         </w:numPr>
       </w:pPr>
       <w:r>
+        <w:t>(step 1)</w:t>
+      </w:r>
+      <w:r>
         <w:t xml:space="preserve">Token system </w:t>
       </w:r>
     </w:p>
@@ -28,7 +45,28 @@
         </w:numPr>
       </w:pPr>
       <w:r>
-        <w:t xml:space="preserve">Device token </w:t>
+        <w:t>Save Device with Device code</w:t>
+      </w:r>
+    </w:p>
+    <w:p>
+      <w:pPr>
+        <w:pStyle w:val="ListParagraph"/>
+        <w:numPr>
+          <w:ilvl w:val="1"/>
+          <w:numId w:val="1"/>
+        </w:numPr>
+      </w:pPr>
+      <w:r>
+        <w:t>User</w:t>
+      </w:r>
+      <w:r>
+        <w:t xml:space="preserve"> </w:t>
+      </w:r>
+      <w:r>
+        <w:t>name</w:t>
+      </w:r>
+      <w:r>
+        <w:t xml:space="preserve"> </w:t>
       </w:r>
     </w:p>
     <w:p>
@@ -52,7 +90,22 @@
         </w:numPr>
       </w:pPr>
       <w:r>
-        <w:t>Return to main page</w:t>
+        <w:t xml:space="preserve">Change user to </w:t>
+      </w:r>
+      <w:r>
+        <w:t>public</w:t>
+      </w:r>
+    </w:p>
+    <w:p>
+      <w:pPr>
+        <w:pStyle w:val="ListParagraph"/>
+        <w:numPr>
+          <w:ilvl w:val="3"/>
+          <w:numId w:val="1"/>
+        </w:numPr>
+      </w:pPr>
+      <w:r>
+        <w:t>Save page Device</w:t>
       </w:r>
     </w:p>
     <w:p>
@@ -64,6 +117,69 @@
         </w:numPr>
       </w:pPr>
       <w:r>
+        <w:t>Correct</w:t>
+      </w:r>
+    </w:p>
+    <w:p>
+      <w:pPr>
+        <w:pStyle w:val="ListParagraph"/>
+        <w:numPr>
+          <w:ilvl w:val="4"/>
+          <w:numId w:val="1"/>
+        </w:numPr>
+      </w:pPr>
+      <w:r>
+        <w:t xml:space="preserve">Check </w:t>
+      </w:r>
+      <w:r>
+        <w:t>User token</w:t>
+      </w:r>
+    </w:p>
+    <w:p>
+      <w:pPr>
+        <w:pStyle w:val="ListParagraph"/>
+        <w:numPr>
+          <w:ilvl w:val="6"/>
+          <w:numId w:val="1"/>
+        </w:numPr>
+      </w:pPr>
+      <w:r>
+        <w:t>Wrong</w:t>
+      </w:r>
+    </w:p>
+    <w:p>
+      <w:pPr>
+        <w:pStyle w:val="ListParagraph"/>
+        <w:numPr>
+          <w:ilvl w:val="7"/>
+          <w:numId w:val="1"/>
+        </w:numPr>
+      </w:pPr>
+      <w:r>
+        <w:t>Change user to public</w:t>
+      </w:r>
+    </w:p>
+    <w:p>
+      <w:pPr>
+        <w:pStyle w:val="ListParagraph"/>
+        <w:numPr>
+          <w:ilvl w:val="7"/>
+          <w:numId w:val="1"/>
+        </w:numPr>
+      </w:pPr>
+      <w:r>
+        <w:t>Next step</w:t>
+      </w:r>
+    </w:p>
+    <w:p>
+      <w:pPr>
+        <w:pStyle w:val="ListParagraph"/>
+        <w:numPr>
+          <w:ilvl w:val="6"/>
+          <w:numId w:val="1"/>
+        </w:numPr>
+      </w:pPr>
+      <w:r>
         <w:t>Expire</w:t>
       </w:r>
     </w:p>
@@ -71,17 +187,174 @@
       <w:pPr>
         <w:pStyle w:val="ListParagraph"/>
         <w:numPr>
+          <w:ilvl w:val="7"/>
+          <w:numId w:val="1"/>
+        </w:numPr>
+      </w:pPr>
+      <w:r>
+        <w:t>Session time out</w:t>
+      </w:r>
+    </w:p>
+    <w:p>
+      <w:pPr>
+        <w:pStyle w:val="ListParagraph"/>
+        <w:numPr>
+          <w:ilvl w:val="6"/>
+          <w:numId w:val="1"/>
+        </w:numPr>
+      </w:pPr>
+      <w:r>
+        <w:t>Correct</w:t>
+      </w:r>
+    </w:p>
+    <w:p>
+      <w:pPr>
+        <w:pStyle w:val="ListParagraph"/>
+        <w:numPr>
+          <w:ilvl w:val="7"/>
+          <w:numId w:val="1"/>
+        </w:numPr>
+      </w:pPr>
+      <w:r>
+        <w:t>Next step</w:t>
+      </w:r>
+    </w:p>
+    <w:p/>
+    <w:p>
+      <w:pPr>
+        <w:pStyle w:val="ListParagraph"/>
+        <w:numPr>
+          <w:ilvl w:val="0"/>
+          <w:numId w:val="1"/>
+        </w:numPr>
+      </w:pPr>
+      <w:r>
+        <w:t xml:space="preserve">(step 2) </w:t>
+      </w:r>
+      <w:r>
+        <w:t xml:space="preserve">Privilege system </w:t>
+      </w:r>
+    </w:p>
+    <w:p>
+      <w:pPr>
+        <w:pStyle w:val="ListParagraph"/>
+        <w:numPr>
+          <w:ilvl w:val="1"/>
+          <w:numId w:val="1"/>
+        </w:numPr>
+      </w:pPr>
+      <w:r>
+        <w:t>Check Page privilege</w:t>
+      </w:r>
+    </w:p>
+    <w:p/>
+    <w:p>
+      <w:r>
+        <w:rPr>
+          <w:highlight w:val="yellow"/>
+        </w:rPr>
+        <w:t>Check while request webservices</w:t>
+      </w:r>
+    </w:p>
+    <w:p>
+      <w:pPr>
+        <w:pStyle w:val="ListParagraph"/>
+        <w:numPr>
+          <w:ilvl w:val="0"/>
+          <w:numId w:val="2"/>
+        </w:numPr>
+      </w:pPr>
+      <w:r>
+        <w:t>(step 1 )</w:t>
+      </w:r>
+      <w:r>
+        <w:t xml:space="preserve">Check username </w:t>
+      </w:r>
+    </w:p>
+    <w:p>
+      <w:pPr>
+        <w:pStyle w:val="ListParagraph"/>
+        <w:numPr>
+          <w:ilvl w:val="1"/>
+          <w:numId w:val="2"/>
+        </w:numPr>
+      </w:pPr>
+      <w:r>
+        <w:t>Public</w:t>
+      </w:r>
+    </w:p>
+    <w:p>
+      <w:pPr>
+        <w:pStyle w:val="ListParagraph"/>
+        <w:numPr>
+          <w:ilvl w:val="2"/>
+          <w:numId w:val="2"/>
+        </w:numPr>
+      </w:pPr>
+      <w:r>
+        <w:t>Check token</w:t>
+      </w:r>
+    </w:p>
+    <w:p>
+      <w:pPr>
+        <w:pStyle w:val="ListParagraph"/>
+        <w:numPr>
           <w:ilvl w:val="3"/>
-          <w:numId w:val="1"/>
-        </w:numPr>
-      </w:pPr>
-      <w:r>
-        <w:t>No A</w:t>
-      </w:r>
+          <w:numId w:val="2"/>
+        </w:numPr>
+      </w:pPr>
+      <w:r>
+        <w:t>Wrong</w:t>
+      </w:r>
+    </w:p>
+    <w:p>
+      <w:pPr>
+        <w:pStyle w:val="ListParagraph"/>
+        <w:numPr>
+          <w:ilvl w:val="4"/>
+          <w:numId w:val="2"/>
+        </w:numPr>
+      </w:pPr>
       <w:bookmarkStart w:id="0" w:name="_GoBack"/>
       <w:bookmarkEnd w:id="0"/>
       <w:r>
-        <w:t>ction</w:t>
+        <w:t>Change user to public</w:t>
+      </w:r>
+    </w:p>
+    <w:p>
+      <w:pPr>
+        <w:pStyle w:val="ListParagraph"/>
+        <w:numPr>
+          <w:ilvl w:val="3"/>
+          <w:numId w:val="2"/>
+        </w:numPr>
+      </w:pPr>
+      <w:r>
+        <w:t xml:space="preserve">Correct </w:t>
+      </w:r>
+    </w:p>
+    <w:p>
+      <w:pPr>
+        <w:pStyle w:val="ListParagraph"/>
+        <w:numPr>
+          <w:ilvl w:val="4"/>
+          <w:numId w:val="2"/>
+        </w:numPr>
+      </w:pPr>
+      <w:r>
+        <w:t>Next level</w:t>
+      </w:r>
+    </w:p>
+    <w:p>
+      <w:pPr>
+        <w:pStyle w:val="ListParagraph"/>
+        <w:numPr>
+          <w:ilvl w:val="1"/>
+          <w:numId w:val="2"/>
+        </w:numPr>
+      </w:pPr>
+      <w:r>
+        <w:t>Private</w:t>
       </w:r>
     </w:p>
     <w:p>
@@ -89,11 +362,11 @@
         <w:pStyle w:val="ListParagraph"/>
         <w:numPr>
           <w:ilvl w:val="2"/>
-          <w:numId w:val="1"/>
-        </w:numPr>
-      </w:pPr>
-      <w:r>
-        <w:t>Correct</w:t>
+          <w:numId w:val="2"/>
+        </w:numPr>
+      </w:pPr>
+      <w:r>
+        <w:t>Check token</w:t>
       </w:r>
     </w:p>
     <w:p>
@@ -101,11 +374,11 @@
         <w:pStyle w:val="ListParagraph"/>
         <w:numPr>
           <w:ilvl w:val="3"/>
-          <w:numId w:val="1"/>
-        </w:numPr>
-      </w:pPr>
-      <w:r>
-        <w:t>Public page (from page group privilege)</w:t>
+          <w:numId w:val="2"/>
+        </w:numPr>
+      </w:pPr>
+      <w:r>
+        <w:t>Wrong</w:t>
       </w:r>
     </w:p>
     <w:p>
@@ -113,21 +386,307 @@
         <w:pStyle w:val="ListParagraph"/>
         <w:numPr>
           <w:ilvl w:val="4"/>
-          <w:numId w:val="1"/>
-        </w:numPr>
-      </w:pPr>
-      <w:r>
-        <w:t>Display page after check (web service</w:t>
-      </w:r>
-      <w:r>
-        <w:t xml:space="preserve"> group privilege</w:t>
-      </w:r>
-      <w:r>
-        <w:t xml:space="preserve"> and parent component group </w:t>
+          <w:numId w:val="2"/>
+        </w:numPr>
+      </w:pPr>
+      <w:r>
+        <w:t>No auth</w:t>
+      </w:r>
+    </w:p>
+    <w:p>
+      <w:pPr>
+        <w:pStyle w:val="ListParagraph"/>
+        <w:numPr>
+          <w:ilvl w:val="3"/>
+          <w:numId w:val="2"/>
+        </w:numPr>
+      </w:pPr>
+      <w:r>
+        <w:t xml:space="preserve">Correct </w:t>
+      </w:r>
+    </w:p>
+    <w:p>
+      <w:pPr>
+        <w:pStyle w:val="ListParagraph"/>
+        <w:numPr>
+          <w:ilvl w:val="4"/>
+          <w:numId w:val="2"/>
+        </w:numPr>
+      </w:pPr>
+      <w:r>
+        <w:t xml:space="preserve">Login </w:t>
+      </w:r>
+    </w:p>
+    <w:p>
+      <w:pPr>
+        <w:pStyle w:val="ListParagraph"/>
+        <w:numPr>
+          <w:ilvl w:val="5"/>
+          <w:numId w:val="2"/>
+        </w:numPr>
+      </w:pPr>
+      <w:r>
+        <w:t>Next step</w:t>
+      </w:r>
+    </w:p>
+    <w:p>
+      <w:pPr>
+        <w:pStyle w:val="ListParagraph"/>
+        <w:numPr>
+          <w:ilvl w:val="4"/>
+          <w:numId w:val="2"/>
+        </w:numPr>
+      </w:pPr>
+      <w:r>
+        <w:t>Not login</w:t>
+      </w:r>
+    </w:p>
+    <w:p>
+      <w:pPr>
+        <w:pStyle w:val="ListParagraph"/>
+        <w:numPr>
+          <w:ilvl w:val="5"/>
+          <w:numId w:val="2"/>
+        </w:numPr>
+      </w:pPr>
+      <w:r>
+        <w:t>Change user to public</w:t>
+      </w:r>
+    </w:p>
+    <w:p>
+      <w:pPr>
+        <w:pStyle w:val="ListParagraph"/>
+        <w:numPr>
+          <w:ilvl w:val="5"/>
+          <w:numId w:val="2"/>
+        </w:numPr>
+      </w:pPr>
+      <w:r>
+        <w:t>Next step</w:t>
+      </w:r>
+    </w:p>
+    <w:p>
+      <w:pPr>
+        <w:pStyle w:val="ListParagraph"/>
+        <w:numPr>
+          <w:ilvl w:val="3"/>
+          <w:numId w:val="2"/>
+        </w:numPr>
+      </w:pPr>
+      <w:r>
+        <w:t>Expire</w:t>
+      </w:r>
+    </w:p>
+    <w:p>
+      <w:pPr>
+        <w:pStyle w:val="ListParagraph"/>
+        <w:numPr>
+          <w:ilvl w:val="4"/>
+          <w:numId w:val="2"/>
+        </w:numPr>
+      </w:pPr>
+      <w:r>
+        <w:lastRenderedPageBreak/>
+        <w:t>Session timeout</w:t>
+      </w:r>
+    </w:p>
+    <w:p>
+      <w:pPr>
+        <w:pStyle w:val="ListParagraph"/>
+        <w:numPr>
+          <w:ilvl w:val="1"/>
+          <w:numId w:val="2"/>
+        </w:numPr>
+      </w:pPr>
+      <w:r>
+        <w:t>Wrong</w:t>
+      </w:r>
+    </w:p>
+    <w:p>
+      <w:pPr>
+        <w:pStyle w:val="ListParagraph"/>
+        <w:numPr>
+          <w:ilvl w:val="2"/>
+          <w:numId w:val="2"/>
+        </w:numPr>
+      </w:pPr>
+      <w:r>
+        <w:t xml:space="preserve">Not auth </w:t>
+      </w:r>
+    </w:p>
+    <w:p/>
+    <w:p>
+      <w:pPr>
+        <w:pStyle w:val="ListParagraph"/>
+        <w:numPr>
+          <w:ilvl w:val="0"/>
+          <w:numId w:val="2"/>
+        </w:numPr>
+      </w:pPr>
+      <w:r>
+        <w:t xml:space="preserve"> </w:t>
+      </w:r>
+      <w:r>
+        <w:t xml:space="preserve">(step 2) Privilege system </w:t>
+      </w:r>
+    </w:p>
+    <w:p>
+      <w:pPr>
+        <w:pStyle w:val="ListParagraph"/>
+        <w:numPr>
+          <w:ilvl w:val="1"/>
+          <w:numId w:val="2"/>
+        </w:numPr>
+      </w:pPr>
+      <w:r>
+        <w:t>Check Page privilege</w:t>
+      </w:r>
+    </w:p>
+    <w:p>
+      <w:pPr>
+        <w:pStyle w:val="ListParagraph"/>
+        <w:numPr>
+          <w:ilvl w:val="1"/>
+          <w:numId w:val="2"/>
+        </w:numPr>
+      </w:pPr>
+      <w:r>
+        <w:t xml:space="preserve">Check webservice </w:t>
       </w:r>
       <w:r>
         <w:t>privilege</w:t>
       </w:r>
+    </w:p>
+    <w:p>
+      <w:pPr>
+        <w:pStyle w:val="ListParagraph"/>
+        <w:numPr>
+          <w:ilvl w:val="1"/>
+          <w:numId w:val="2"/>
+        </w:numPr>
+      </w:pPr>
+      <w:r>
+        <w:t xml:space="preserve">While component service check </w:t>
+      </w:r>
+      <w:proofErr w:type="spellStart"/>
+      <w:r>
+        <w:t>priviledge</w:t>
+      </w:r>
+      <w:proofErr w:type="spellEnd"/>
+      <w:r>
+        <w:t xml:space="preserve"> </w:t>
+      </w:r>
+    </w:p>
+    <w:p/>
+    <w:p>
+      <w:pPr>
+        <w:pStyle w:val="ListParagraph"/>
+        <w:numPr>
+          <w:ilvl w:val="0"/>
+          <w:numId w:val="1"/>
+        </w:numPr>
+      </w:pPr>
+      <w:proofErr w:type="spellStart"/>
+      <w:r>
+        <w:t>Setps</w:t>
+      </w:r>
+      <w:proofErr w:type="spellEnd"/>
+    </w:p>
+    <w:p>
+      <w:pPr>
+        <w:pStyle w:val="ListParagraph"/>
+        <w:numPr>
+          <w:ilvl w:val="1"/>
+          <w:numId w:val="1"/>
+        </w:numPr>
+      </w:pPr>
+      <w:r>
+        <w:t xml:space="preserve">Check device with code and data insert device check </w:t>
+      </w:r>
+      <w:r>
+        <w:t>(not check web service privilege)</w:t>
+      </w:r>
+    </w:p>
+    <w:p>
+      <w:pPr>
+        <w:pStyle w:val="ListParagraph"/>
+        <w:numPr>
+          <w:ilvl w:val="2"/>
+          <w:numId w:val="1"/>
+        </w:numPr>
+      </w:pPr>
+      <w:r>
+        <w:t xml:space="preserve">Public </w:t>
+      </w:r>
+    </w:p>
+    <w:p>
+      <w:pPr>
+        <w:pStyle w:val="ListParagraph"/>
+        <w:numPr>
+          <w:ilvl w:val="3"/>
+          <w:numId w:val="1"/>
+        </w:numPr>
+      </w:pPr>
+      <w:r>
+        <w:t xml:space="preserve">Send device info and page info </w:t>
+      </w:r>
+    </w:p>
+    <w:p>
+      <w:pPr>
+        <w:pStyle w:val="ListParagraph"/>
+        <w:numPr>
+          <w:ilvl w:val="2"/>
+          <w:numId w:val="1"/>
+        </w:numPr>
+      </w:pPr>
+      <w:r>
+        <w:t xml:space="preserve">Private </w:t>
+      </w:r>
+    </w:p>
+    <w:p>
+      <w:pPr>
+        <w:pStyle w:val="ListParagraph"/>
+        <w:numPr>
+          <w:ilvl w:val="3"/>
+          <w:numId w:val="1"/>
+        </w:numPr>
+      </w:pPr>
+      <w:r>
+        <w:t>Send device info only</w:t>
+      </w:r>
+    </w:p>
+    <w:p>
+      <w:pPr>
+        <w:pStyle w:val="ListParagraph"/>
+        <w:numPr>
+          <w:ilvl w:val="0"/>
+          <w:numId w:val="1"/>
+        </w:numPr>
+      </w:pPr>
+      <w:r>
+        <w:t>Exception</w:t>
+      </w:r>
+    </w:p>
+    <w:p>
+      <w:pPr>
+        <w:pStyle w:val="ListParagraph"/>
+        <w:numPr>
+          <w:ilvl w:val="1"/>
+          <w:numId w:val="1"/>
+        </w:numPr>
+      </w:pPr>
+      <w:r>
+        <w:t>Popup message</w:t>
+      </w:r>
+      <w:r>
+        <w:t xml:space="preserve"> </w:t>
+      </w:r>
+      <w:r>
+        <w:t>(</w:t>
+      </w:r>
+      <w:r>
+        <w:t>400</w:t>
+      </w:r>
       <w:r>
         <w:t>)</w:t>
       </w:r>
@@ -136,141 +695,93 @@
       <w:pPr>
         <w:pStyle w:val="ListParagraph"/>
         <w:numPr>
-          <w:ilvl w:val="4"/>
-          <w:numId w:val="1"/>
-        </w:numPr>
-      </w:pPr>
-      <w:r>
-        <w:t>Send new token</w:t>
-      </w:r>
-    </w:p>
-    <w:p>
-      <w:pPr>
-        <w:pStyle w:val="ListParagraph"/>
-        <w:numPr>
-          <w:ilvl w:val="3"/>
-          <w:numId w:val="1"/>
-        </w:numPr>
-      </w:pPr>
-      <w:r>
-        <w:t xml:space="preserve">Private page </w:t>
-      </w:r>
-      <w:r>
-        <w:t>(from page group privilege)</w:t>
-      </w:r>
-    </w:p>
-    <w:p>
-      <w:pPr>
-        <w:pStyle w:val="ListParagraph"/>
-        <w:numPr>
-          <w:ilvl w:val="4"/>
-          <w:numId w:val="1"/>
-        </w:numPr>
-      </w:pPr>
-      <w:r>
-        <w:t xml:space="preserve">Check User token </w:t>
-      </w:r>
-    </w:p>
-    <w:p>
-      <w:pPr>
-        <w:pStyle w:val="ListParagraph"/>
-        <w:numPr>
-          <w:ilvl w:val="1"/>
-          <w:numId w:val="1"/>
-        </w:numPr>
-      </w:pPr>
-      <w:r>
-        <w:t>User token</w:t>
-      </w:r>
-    </w:p>
-    <w:p>
-      <w:pPr>
-        <w:pStyle w:val="ListParagraph"/>
-        <w:numPr>
-          <w:ilvl w:val="2"/>
-          <w:numId w:val="1"/>
-        </w:numPr>
-      </w:pPr>
-      <w:r>
-        <w:t>Wrong</w:t>
-      </w:r>
-    </w:p>
-    <w:p>
-      <w:pPr>
-        <w:pStyle w:val="ListParagraph"/>
-        <w:numPr>
-          <w:ilvl w:val="3"/>
-          <w:numId w:val="1"/>
-        </w:numPr>
-      </w:pPr>
-      <w:r>
-        <w:t>Return to main page</w:t>
-      </w:r>
-    </w:p>
-    <w:p>
-      <w:pPr>
-        <w:pStyle w:val="ListParagraph"/>
-        <w:numPr>
-          <w:ilvl w:val="2"/>
-          <w:numId w:val="1"/>
-        </w:numPr>
-      </w:pPr>
-      <w:r>
-        <w:t>Expire</w:t>
-      </w:r>
-    </w:p>
-    <w:p>
-      <w:pPr>
-        <w:pStyle w:val="ListParagraph"/>
-        <w:numPr>
-          <w:ilvl w:val="3"/>
-          <w:numId w:val="1"/>
-        </w:numPr>
-      </w:pPr>
-      <w:r>
-        <w:t xml:space="preserve">Return to </w:t>
-      </w:r>
-      <w:r>
-        <w:t xml:space="preserve">main </w:t>
+          <w:ilvl w:val="1"/>
+          <w:numId w:val="1"/>
+        </w:numPr>
+      </w:pPr>
+      <w:r>
+        <w:t xml:space="preserve">Redirect page </w:t>
+      </w:r>
+      <w:r>
+        <w:t xml:space="preserve"> </w:t>
+      </w:r>
+      <w:r>
+        <w:t>(410)</w:t>
+      </w:r>
+    </w:p>
+    <w:p>
+      <w:pPr>
+        <w:pStyle w:val="ListParagraph"/>
+        <w:numPr>
+          <w:ilvl w:val="1"/>
+          <w:numId w:val="1"/>
+        </w:numPr>
+      </w:pPr>
+      <w:r>
+        <w:t>Not have Authentication</w:t>
+      </w:r>
+      <w:r>
+        <w:t xml:space="preserve"> </w:t>
+      </w:r>
+      <w:r>
+        <w:t>(</w:t>
+      </w:r>
+      <w:r>
+        <w:t>401</w:t>
+      </w:r>
+      <w:r>
+        <w:t>)</w:t>
+      </w:r>
+    </w:p>
+    <w:p>
+      <w:pPr>
+        <w:pStyle w:val="ListParagraph"/>
+        <w:numPr>
+          <w:ilvl w:val="1"/>
+          <w:numId w:val="1"/>
+        </w:numPr>
+      </w:pPr>
+      <w:r>
+        <w:t xml:space="preserve">Block </w:t>
       </w:r>
       <w:r>
         <w:t>page</w:t>
       </w:r>
-    </w:p>
-    <w:p>
-      <w:pPr>
-        <w:pStyle w:val="ListParagraph"/>
-        <w:numPr>
-          <w:ilvl w:val="2"/>
-          <w:numId w:val="1"/>
-        </w:numPr>
-      </w:pPr>
-      <w:r>
-        <w:t>Correct</w:t>
-      </w:r>
-    </w:p>
-    <w:p>
-      <w:pPr>
-        <w:pStyle w:val="ListParagraph"/>
-        <w:numPr>
-          <w:ilvl w:val="4"/>
-          <w:numId w:val="1"/>
-        </w:numPr>
-      </w:pPr>
-      <w:r>
-        <w:t>Display page after check (web service group privilege and parent component group privilege)</w:t>
-      </w:r>
-    </w:p>
-    <w:p>
-      <w:pPr>
-        <w:pStyle w:val="ListParagraph"/>
-        <w:numPr>
-          <w:ilvl w:val="4"/>
-          <w:numId w:val="1"/>
-        </w:numPr>
-      </w:pPr>
-      <w:r>
-        <w:t>Send new token</w:t>
+      <w:r>
+        <w:t xml:space="preserve"> </w:t>
+      </w:r>
+      <w:r>
+        <w:t>(</w:t>
+      </w:r>
+      <w:r>
+        <w:t>405</w:t>
+      </w:r>
+      <w:r>
+        <w:t>)</w:t>
+      </w:r>
+    </w:p>
+    <w:p>
+      <w:pPr>
+        <w:pStyle w:val="ListParagraph"/>
+        <w:numPr>
+          <w:ilvl w:val="1"/>
+          <w:numId w:val="1"/>
+        </w:numPr>
+      </w:pPr>
+      <w:r>
+        <w:t xml:space="preserve">Fatal </w:t>
+      </w:r>
+      <w:r>
+        <w:t xml:space="preserve">error </w:t>
+      </w:r>
+      <w:r>
+        <w:t>(</w:t>
+      </w:r>
+      <w:r>
+        <w:t>page</w:t>
+      </w:r>
+      <w:r>
+        <w:t xml:space="preserve"> else error code ex. 5XX)</w:t>
       </w:r>
     </w:p>
     <w:p>
@@ -282,343 +793,74 @@
         </w:numPr>
       </w:pPr>
       <w:r>
-        <w:t xml:space="preserve">Privilege system </w:t>
-      </w:r>
-    </w:p>
-    <w:p>
-      <w:pPr>
-        <w:pStyle w:val="ListParagraph"/>
-        <w:numPr>
-          <w:ilvl w:val="1"/>
-          <w:numId w:val="1"/>
-        </w:numPr>
-      </w:pPr>
-      <w:r>
-        <w:t>Web service</w:t>
-      </w:r>
-    </w:p>
-    <w:p>
-      <w:pPr>
-        <w:pStyle w:val="ListParagraph"/>
-        <w:numPr>
-          <w:ilvl w:val="1"/>
-          <w:numId w:val="1"/>
-        </w:numPr>
-      </w:pPr>
-      <w:r>
-        <w:t xml:space="preserve">pages </w:t>
-      </w:r>
-    </w:p>
-    <w:p>
-      <w:pPr>
-        <w:pStyle w:val="ListParagraph"/>
-        <w:numPr>
-          <w:ilvl w:val="1"/>
-          <w:numId w:val="1"/>
-        </w:numPr>
-      </w:pPr>
-      <w:r>
-        <w:t>Parent Component</w:t>
-      </w:r>
-    </w:p>
-    <w:p>
-      <w:pPr>
-        <w:pStyle w:val="ListParagraph"/>
-        <w:numPr>
-          <w:ilvl w:val="0"/>
-          <w:numId w:val="1"/>
-        </w:numPr>
-      </w:pPr>
-      <w:r>
-        <w:t>Setps</w:t>
-      </w:r>
-    </w:p>
-    <w:p>
-      <w:pPr>
-        <w:pStyle w:val="ListParagraph"/>
-        <w:numPr>
-          <w:ilvl w:val="1"/>
-          <w:numId w:val="1"/>
-        </w:numPr>
-      </w:pPr>
-      <w:r>
-        <w:t xml:space="preserve">Check device with code and data insert device check </w:t>
-      </w:r>
-      <w:r>
-        <w:t>(not check web service privilege)</w:t>
-      </w:r>
-    </w:p>
-    <w:p>
-      <w:pPr>
-        <w:pStyle w:val="ListParagraph"/>
-        <w:numPr>
-          <w:ilvl w:val="2"/>
-          <w:numId w:val="1"/>
-        </w:numPr>
-      </w:pPr>
-      <w:r>
-        <w:t xml:space="preserve">Public </w:t>
-      </w:r>
-    </w:p>
-    <w:p>
-      <w:pPr>
-        <w:pStyle w:val="ListParagraph"/>
-        <w:numPr>
-          <w:ilvl w:val="3"/>
-          <w:numId w:val="1"/>
-        </w:numPr>
-      </w:pPr>
-      <w:r>
-        <w:t xml:space="preserve">Send </w:t>
-      </w:r>
-      <w:r>
-        <w:t xml:space="preserve">device info </w:t>
-      </w:r>
-      <w:r>
-        <w:t xml:space="preserve">and page info </w:t>
-      </w:r>
-    </w:p>
-    <w:p>
-      <w:pPr>
-        <w:pStyle w:val="ListParagraph"/>
-        <w:numPr>
-          <w:ilvl w:val="2"/>
-          <w:numId w:val="1"/>
-        </w:numPr>
-      </w:pPr>
-      <w:r>
-        <w:t xml:space="preserve">Private </w:t>
-      </w:r>
-    </w:p>
-    <w:p>
-      <w:pPr>
-        <w:pStyle w:val="ListParagraph"/>
-        <w:numPr>
-          <w:ilvl w:val="3"/>
-          <w:numId w:val="1"/>
-        </w:numPr>
-      </w:pPr>
-      <w:r>
-        <w:t>Send device info only</w:t>
-      </w:r>
-    </w:p>
-    <w:p>
-      <w:pPr>
-        <w:pStyle w:val="ListParagraph"/>
-        <w:numPr>
-          <w:ilvl w:val="0"/>
-          <w:numId w:val="1"/>
-        </w:numPr>
-      </w:pPr>
-      <w:r>
-        <w:t>Exception</w:t>
-      </w:r>
-    </w:p>
-    <w:p>
-      <w:pPr>
-        <w:pStyle w:val="ListParagraph"/>
-        <w:numPr>
-          <w:ilvl w:val="1"/>
-          <w:numId w:val="1"/>
-        </w:numPr>
-      </w:pPr>
-      <w:r>
-        <w:t>Popup message</w:t>
-      </w:r>
+        <w:t>Error Text</w:t>
+      </w:r>
+    </w:p>
+    <w:p>
+      <w:pPr>
+        <w:pStyle w:val="ListParagraph"/>
+        <w:numPr>
+          <w:ilvl w:val="1"/>
+          <w:numId w:val="1"/>
+        </w:numPr>
+      </w:pPr>
+      <w:r>
+        <w:t>Have SQL error E104</w:t>
+      </w:r>
+      <w:r>
+        <w:t xml:space="preserve"> ()</w:t>
+      </w:r>
+    </w:p>
+    <w:p>
+      <w:pPr>
+        <w:pStyle w:val="ListParagraph"/>
+        <w:numPr>
+          <w:ilvl w:val="1"/>
+          <w:numId w:val="1"/>
+        </w:numPr>
+      </w:pPr>
       <w:r>
         <w:t xml:space="preserve"> </w:t>
       </w:r>
       <w:r>
-        <w:t>(</w:t>
-      </w:r>
-      <w:r>
-        <w:t>400</w:t>
-      </w:r>
-      <w:r>
-        <w:t>)</w:t>
-      </w:r>
-    </w:p>
-    <w:p>
-      <w:pPr>
-        <w:pStyle w:val="ListParagraph"/>
-        <w:numPr>
-          <w:ilvl w:val="1"/>
-          <w:numId w:val="1"/>
-        </w:numPr>
-      </w:pPr>
-      <w:r>
-        <w:t xml:space="preserve">Redirect page </w:t>
-      </w:r>
-      <w:r>
-        <w:t xml:space="preserve"> </w:t>
-      </w:r>
-      <w:r>
-        <w:t>(410)</w:t>
-      </w:r>
-    </w:p>
-    <w:p>
-      <w:pPr>
-        <w:pStyle w:val="ListParagraph"/>
-        <w:numPr>
-          <w:ilvl w:val="1"/>
-          <w:numId w:val="1"/>
-        </w:numPr>
-      </w:pPr>
-      <w:r>
-        <w:t>Not have Authentication</w:t>
-      </w:r>
-      <w:r>
-        <w:t xml:space="preserve"> </w:t>
-      </w:r>
-      <w:r>
-        <w:t>(</w:t>
-      </w:r>
-      <w:r>
-        <w:t>401</w:t>
-      </w:r>
-      <w:r>
-        <w:t>)</w:t>
-      </w:r>
-    </w:p>
-    <w:p>
-      <w:pPr>
-        <w:pStyle w:val="ListParagraph"/>
-        <w:numPr>
-          <w:ilvl w:val="1"/>
-          <w:numId w:val="1"/>
-        </w:numPr>
-      </w:pPr>
-      <w:r>
-        <w:t xml:space="preserve">Block </w:t>
-      </w:r>
-      <w:r>
-        <w:t>page</w:t>
-      </w:r>
-      <w:r>
-        <w:t xml:space="preserve"> </w:t>
-      </w:r>
-      <w:r>
-        <w:t>(</w:t>
-      </w:r>
-      <w:r>
-        <w:t>405</w:t>
-      </w:r>
-      <w:r>
-        <w:t>)</w:t>
-      </w:r>
-    </w:p>
-    <w:p>
-      <w:pPr>
-        <w:pStyle w:val="ListParagraph"/>
-        <w:numPr>
-          <w:ilvl w:val="1"/>
-          <w:numId w:val="1"/>
-        </w:numPr>
-      </w:pPr>
-      <w:r>
-        <w:t xml:space="preserve">Fatal </w:t>
-      </w:r>
-      <w:r>
-        <w:t xml:space="preserve">error </w:t>
-      </w:r>
-      <w:r>
-        <w:t>(</w:t>
-      </w:r>
-      <w:r>
-        <w:t>page</w:t>
-      </w:r>
-      <w:r>
-        <w:t xml:space="preserve"> else error code ex. 5XX)</w:t>
-      </w:r>
-    </w:p>
-    <w:p>
-      <w:pPr>
-        <w:pStyle w:val="ListParagraph"/>
-        <w:numPr>
-          <w:ilvl w:val="0"/>
-          <w:numId w:val="1"/>
-        </w:numPr>
-      </w:pPr>
-      <w:r>
-        <w:t>Error Text</w:t>
-      </w:r>
-    </w:p>
-    <w:p>
-      <w:pPr>
-        <w:pStyle w:val="ListParagraph"/>
-        <w:numPr>
-          <w:ilvl w:val="1"/>
-          <w:numId w:val="1"/>
-        </w:numPr>
-      </w:pPr>
-      <w:r>
-        <w:t>Have SQL error E104</w:t>
-      </w:r>
-      <w:r>
-        <w:t xml:space="preserve"> ()</w:t>
-      </w:r>
-    </w:p>
-    <w:p>
-      <w:pPr>
-        <w:pStyle w:val="ListParagraph"/>
-        <w:numPr>
-          <w:ilvl w:val="1"/>
-          <w:numId w:val="1"/>
-        </w:numPr>
-      </w:pPr>
-      <w:r>
-        <w:t xml:space="preserve"> </w:t>
-      </w:r>
-      <w:r>
         <w:t xml:space="preserve">device is not </w:t>
       </w:r>
       <w:r>
         <w:t>authorized E103</w:t>
       </w:r>
       <w:r>
-        <w:t xml:space="preserve"> (</w:t>
-      </w:r>
-      <w:r>
-        <w:t>Not have Authentication</w:t>
-      </w:r>
-      <w:r>
-        <w:t>)</w:t>
-      </w:r>
-    </w:p>
-    <w:p>
-      <w:pPr>
-        <w:pStyle w:val="ListParagraph"/>
-        <w:numPr>
-          <w:ilvl w:val="1"/>
-          <w:numId w:val="1"/>
-        </w:numPr>
-      </w:pPr>
-      <w:r>
-        <w:t xml:space="preserve">No priviledge </w:t>
-      </w:r>
-      <w:r>
-        <w:t xml:space="preserve"> </w:t>
-      </w:r>
-      <w:r>
-        <w:t>E101 (</w:t>
-      </w:r>
-      <w:r>
-        <w:t>Not have Authentication</w:t>
-      </w:r>
-      <w:r>
-        <w:t>)</w:t>
-      </w:r>
-    </w:p>
-    <w:p>
-      <w:pPr>
-        <w:pStyle w:val="ListParagraph"/>
-        <w:numPr>
-          <w:ilvl w:val="1"/>
-          <w:numId w:val="1"/>
-        </w:numPr>
-      </w:pPr>
-      <w:r>
-        <w:lastRenderedPageBreak/>
+        <w:t xml:space="preserve"> (Not have Authentication)</w:t>
+      </w:r>
+    </w:p>
+    <w:p>
+      <w:pPr>
+        <w:pStyle w:val="ListParagraph"/>
+        <w:numPr>
+          <w:ilvl w:val="1"/>
+          <w:numId w:val="1"/>
+        </w:numPr>
+      </w:pPr>
+      <w:r>
+        <w:t xml:space="preserve">No </w:t>
+      </w:r>
+      <w:proofErr w:type="spellStart"/>
+      <w:r>
+        <w:t>priviledge</w:t>
+      </w:r>
+      <w:proofErr w:type="spellEnd"/>
+      <w:r>
+        <w:t xml:space="preserve">  E101 (Not have Authentication)</w:t>
+      </w:r>
+    </w:p>
+    <w:p>
+      <w:pPr>
+        <w:pStyle w:val="ListParagraph"/>
+        <w:numPr>
+          <w:ilvl w:val="1"/>
+          <w:numId w:val="1"/>
+        </w:numPr>
+      </w:pPr>
+      <w:r>
         <w:t>Error in background image E102</w:t>
       </w:r>
     </w:p>
@@ -736,7 +978,15 @@
         </w:numPr>
       </w:pPr>
       <w:r>
-        <w:t>Please enter correct creditional E112</w:t>
+        <w:t xml:space="preserve">Please enter correct </w:t>
+      </w:r>
+      <w:proofErr w:type="spellStart"/>
+      <w:r>
+        <w:t>creditional</w:t>
+      </w:r>
+      <w:proofErr w:type="spellEnd"/>
+      <w:r>
+        <w:t xml:space="preserve"> E112</w:t>
       </w:r>
     </w:p>
     <w:p>
@@ -749,6 +999,18 @@
       </w:pPr>
       <w:r>
         <w:t>User not login before E113</w:t>
+      </w:r>
+    </w:p>
+    <w:p>
+      <w:pPr>
+        <w:pStyle w:val="ListParagraph"/>
+        <w:numPr>
+          <w:ilvl w:val="1"/>
+          <w:numId w:val="1"/>
+        </w:numPr>
+      </w:pPr>
+      <w:r>
+        <w:t>E114 page not found</w:t>
       </w:r>
     </w:p>
     <w:sectPr>
@@ -761,9 +1023,145 @@
 </w:document>
 </file>
 
+<file path=word/endnotes.xml><?xml version="1.0" encoding="utf-8"?>
+<w:endnotes xmlns:wpc="http://schemas.microsoft.com/office/word/2010/wordprocessingCanvas" xmlns:cx="http://schemas.microsoft.com/office/drawing/2014/chartex" xmlns:cx1="http://schemas.microsoft.com/office/drawing/2015/9/8/chartex" xmlns:cx2="http://schemas.microsoft.com/office/drawing/2015/10/21/chartex" xmlns:cx3="http://schemas.microsoft.com/office/drawing/2016/5/9/chartex" xmlns:cx4="http://schemas.microsoft.com/office/drawing/2016/5/10/chartex" xmlns:cx5="http://schemas.microsoft.com/office/drawing/2016/5/11/chartex" xmlns:cx6="http://schemas.microsoft.com/office/drawing/2016/5/12/chartex" xmlns:cx7="http://schemas.microsoft.com/office/drawing/2016/5/13/chartex" xmlns:cx8="http://schemas.microsoft.com/office/drawing/2016/5/14/chartex" xmlns:mc="http://schemas.openxmlformats.org/markup-compatibility/2006" xmlns:aink="http://schemas.microsoft.com/office/drawing/2016/ink" xmlns:am3d="http://schemas.microsoft.com/office/drawing/2017/model3d" xmlns:o="urn:schemas-microsoft-com:office:office" xmlns:r="http://schemas.openxmlformats.org/officeDocument/2006/relationships" xmlns:m="http://schemas.openxmlformats.org/officeDocument/2006/math" xmlns:v="urn:schemas-microsoft-com:vml" xmlns:wp14="http://schemas.microsoft.com/office/word/2010/wordprocessingDrawing" xmlns:wp="http://schemas.openxmlformats.org/drawingml/2006/wordprocessingDrawing" xmlns:w10="urn:schemas-microsoft-com:office:word" xmlns:w="http://schemas.openxmlformats.org/wordprocessingml/2006/main" xmlns:w14="http://schemas.microsoft.com/office/word/2010/wordml" xmlns:w15="http://schemas.microsoft.com/office/word/2012/wordml" xmlns:w16cid="http://schemas.microsoft.com/office/word/2016/wordml/cid" xmlns:w16se="http://schemas.microsoft.com/office/word/2015/wordml/symex" xmlns:wpg="http://schemas.microsoft.com/office/word/2010/wordprocessingGroup" xmlns:wpi="http://schemas.microsoft.com/office/word/2010/wordprocessingInk" xmlns:wne="http://schemas.microsoft.com/office/word/2006/wordml" xmlns:wps="http://schemas.microsoft.com/office/word/2010/wordprocessingShape" mc:Ignorable="w14 w15 w16se w16cid wp14">
+  <w:endnote w:type="separator" w:id="-1">
+    <w:p>
+      <w:pPr>
+        <w:spacing w:after="0" w:line="240" w:lineRule="auto"/>
+      </w:pPr>
+      <w:r>
+        <w:separator/>
+      </w:r>
+    </w:p>
+  </w:endnote>
+  <w:endnote w:type="continuationSeparator" w:id="0">
+    <w:p>
+      <w:pPr>
+        <w:spacing w:after="0" w:line="240" w:lineRule="auto"/>
+      </w:pPr>
+      <w:r>
+        <w:continuationSeparator/>
+      </w:r>
+    </w:p>
+  </w:endnote>
+</w:endnotes>
+</file>
+
+<file path=word/footnotes.xml><?xml version="1.0" encoding="utf-8"?>
+<w:footnotes xmlns:wpc="http://schemas.microsoft.com/office/word/2010/wordprocessingCanvas" xmlns:cx="http://schemas.microsoft.com/office/drawing/2014/chartex" xmlns:cx1="http://schemas.microsoft.com/office/drawing/2015/9/8/chartex" xmlns:cx2="http://schemas.microsoft.com/office/drawing/2015/10/21/chartex" xmlns:cx3="http://schemas.microsoft.com/office/drawing/2016/5/9/chartex" xmlns:cx4="http://schemas.microsoft.com/office/drawing/2016/5/10/chartex" xmlns:cx5="http://schemas.microsoft.com/office/drawing/2016/5/11/chartex" xmlns:cx6="http://schemas.microsoft.com/office/drawing/2016/5/12/chartex" xmlns:cx7="http://schemas.microsoft.com/office/drawing/2016/5/13/chartex" xmlns:cx8="http://schemas.microsoft.com/office/drawing/2016/5/14/chartex" xmlns:mc="http://schemas.openxmlformats.org/markup-compatibility/2006" xmlns:aink="http://schemas.microsoft.com/office/drawing/2016/ink" xmlns:am3d="http://schemas.microsoft.com/office/drawing/2017/model3d" xmlns:o="urn:schemas-microsoft-com:office:office" xmlns:r="http://schemas.openxmlformats.org/officeDocument/2006/relationships" xmlns:m="http://schemas.openxmlformats.org/officeDocument/2006/math" xmlns:v="urn:schemas-microsoft-com:vml" xmlns:wp14="http://schemas.microsoft.com/office/word/2010/wordprocessingDrawing" xmlns:wp="http://schemas.openxmlformats.org/drawingml/2006/wordprocessingDrawing" xmlns:w10="urn:schemas-microsoft-com:office:word" xmlns:w="http://schemas.openxmlformats.org/wordprocessingml/2006/main" xmlns:w14="http://schemas.microsoft.com/office/word/2010/wordml" xmlns:w15="http://schemas.microsoft.com/office/word/2012/wordml" xmlns:w16cid="http://schemas.microsoft.com/office/word/2016/wordml/cid" xmlns:w16se="http://schemas.microsoft.com/office/word/2015/wordml/symex" xmlns:wpg="http://schemas.microsoft.com/office/word/2010/wordprocessingGroup" xmlns:wpi="http://schemas.microsoft.com/office/word/2010/wordprocessingInk" xmlns:wne="http://schemas.microsoft.com/office/word/2006/wordml" xmlns:wps="http://schemas.microsoft.com/office/word/2010/wordprocessingShape" mc:Ignorable="w14 w15 w16se w16cid wp14">
+  <w:footnote w:type="separator" w:id="-1">
+    <w:p>
+      <w:pPr>
+        <w:spacing w:after="0" w:line="240" w:lineRule="auto"/>
+      </w:pPr>
+      <w:r>
+        <w:separator/>
+      </w:r>
+    </w:p>
+  </w:footnote>
+  <w:footnote w:type="continuationSeparator" w:id="0">
+    <w:p>
+      <w:pPr>
+        <w:spacing w:after="0" w:line="240" w:lineRule="auto"/>
+      </w:pPr>
+      <w:r>
+        <w:continuationSeparator/>
+      </w:r>
+    </w:p>
+  </w:footnote>
+</w:footnotes>
+</file>
+
 <file path=word/numbering.xml><?xml version="1.0" encoding="utf-8"?>
-<w:numbering xmlns:wpc="http://schemas.microsoft.com/office/word/2010/wordprocessingCanvas" xmlns:mc="http://schemas.openxmlformats.org/markup-compatibility/2006" xmlns:o="urn:schemas-microsoft-com:office:office" xmlns:r="http://schemas.openxmlformats.org/officeDocument/2006/relationships" xmlns:m="http://schemas.openxmlformats.org/officeDocument/2006/math" xmlns:v="urn:schemas-microsoft-com:vml" xmlns:wp14="http://schemas.microsoft.com/office/word/2010/wordprocessingDrawing" xmlns:wp="http://schemas.openxmlformats.org/drawingml/2006/wordprocessingDrawing" xmlns:w10="urn:schemas-microsoft-com:office:word" xmlns:w="http://schemas.openxmlformats.org/wordprocessingml/2006/main" xmlns:w14="http://schemas.microsoft.com/office/word/2010/wordml" xmlns:w15="http://schemas.microsoft.com/office/word/2012/wordml" xmlns:wpg="http://schemas.microsoft.com/office/word/2010/wordprocessingGroup" xmlns:wpi="http://schemas.microsoft.com/office/word/2010/wordprocessingInk" xmlns:wne="http://schemas.microsoft.com/office/word/2006/wordml" xmlns:wps="http://schemas.microsoft.com/office/word/2010/wordprocessingShape" mc:Ignorable="w14 w15 wp14">
-  <w:abstractNum w:abstractNumId="0">
+<w:numbering xmlns:wpc="http://schemas.microsoft.com/office/word/2010/wordprocessingCanvas" xmlns:cx="http://schemas.microsoft.com/office/drawing/2014/chartex" xmlns:cx1="http://schemas.microsoft.com/office/drawing/2015/9/8/chartex" xmlns:cx2="http://schemas.microsoft.com/office/drawing/2015/10/21/chartex" xmlns:cx3="http://schemas.microsoft.com/office/drawing/2016/5/9/chartex" xmlns:cx4="http://schemas.microsoft.com/office/drawing/2016/5/10/chartex" xmlns:cx5="http://schemas.microsoft.com/office/drawing/2016/5/11/chartex" xmlns:cx6="http://schemas.microsoft.com/office/drawing/2016/5/12/chartex" xmlns:cx7="http://schemas.microsoft.com/office/drawing/2016/5/13/chartex" xmlns:cx8="http://schemas.microsoft.com/office/drawing/2016/5/14/chartex" xmlns:mc="http://schemas.openxmlformats.org/markup-compatibility/2006" xmlns:aink="http://schemas.microsoft.com/office/drawing/2016/ink" xmlns:am3d="http://schemas.microsoft.com/office/drawing/2017/model3d" xmlns:o="urn:schemas-microsoft-com:office:office" xmlns:r="http://schemas.openxmlformats.org/officeDocument/2006/relationships" xmlns:m="http://schemas.openxmlformats.org/officeDocument/2006/math" xmlns:v="urn:schemas-microsoft-com:vml" xmlns:wp14="http://schemas.microsoft.com/office/word/2010/wordprocessingDrawing" xmlns:wp="http://schemas.openxmlformats.org/drawingml/2006/wordprocessingDrawing" xmlns:w10="urn:schemas-microsoft-com:office:word" xmlns:w="http://schemas.openxmlformats.org/wordprocessingml/2006/main" xmlns:w14="http://schemas.microsoft.com/office/word/2010/wordml" xmlns:w15="http://schemas.microsoft.com/office/word/2012/wordml" xmlns:w16cid="http://schemas.microsoft.com/office/word/2016/wordml/cid" xmlns:w16se="http://schemas.microsoft.com/office/word/2015/wordml/symex" xmlns:wpg="http://schemas.microsoft.com/office/word/2010/wordprocessingGroup" xmlns:wpi="http://schemas.microsoft.com/office/word/2010/wordprocessingInk" xmlns:wne="http://schemas.microsoft.com/office/word/2006/wordml" xmlns:wps="http://schemas.microsoft.com/office/word/2010/wordprocessingShape" mc:Ignorable="w14 w15 w16se w16cid wp14">
+  <w:abstractNum w:abstractNumId="0" w15:restartNumberingAfterBreak="0">
+    <w:nsid w:val="4F7F07FD"/>
+    <w:multiLevelType w:val="hybridMultilevel"/>
+    <w:tmpl w:val="8B944C2E"/>
+    <w:lvl w:ilvl="0" w:tplc="04090015">
+      <w:start w:val="1"/>
+      <w:numFmt w:val="upperLetter"/>
+      <w:lvlText w:val="%1."/>
+      <w:lvlJc w:val="left"/>
+      <w:pPr>
+        <w:ind w:left="720" w:hanging="360"/>
+      </w:pPr>
+    </w:lvl>
+    <w:lvl w:ilvl="1" w:tplc="04090019">
+      <w:start w:val="1"/>
+      <w:numFmt w:val="lowerLetter"/>
+      <w:lvlText w:val="%2."/>
+      <w:lvlJc w:val="left"/>
+      <w:pPr>
+        <w:ind w:left="1440" w:hanging="360"/>
+      </w:pPr>
+    </w:lvl>
+    <w:lvl w:ilvl="2" w:tplc="0409001B">
+      <w:start w:val="1"/>
+      <w:numFmt w:val="lowerRoman"/>
+      <w:lvlText w:val="%3."/>
+      <w:lvlJc w:val="right"/>
+      <w:pPr>
+        <w:ind w:left="2160" w:hanging="180"/>
+      </w:pPr>
+    </w:lvl>
+    <w:lvl w:ilvl="3" w:tplc="0409000F">
+      <w:start w:val="1"/>
+      <w:numFmt w:val="decimal"/>
+      <w:lvlText w:val="%4."/>
+      <w:lvlJc w:val="left"/>
+      <w:pPr>
+        <w:ind w:left="2880" w:hanging="360"/>
+      </w:pPr>
+    </w:lvl>
+    <w:lvl w:ilvl="4" w:tplc="04090019">
+      <w:start w:val="1"/>
+      <w:numFmt w:val="lowerLetter"/>
+      <w:lvlText w:val="%5."/>
+      <w:lvlJc w:val="left"/>
+      <w:pPr>
+        <w:ind w:left="3600" w:hanging="360"/>
+      </w:pPr>
+    </w:lvl>
+    <w:lvl w:ilvl="5" w:tplc="0409001B">
+      <w:start w:val="1"/>
+      <w:numFmt w:val="lowerRoman"/>
+      <w:lvlText w:val="%6."/>
+      <w:lvlJc w:val="right"/>
+      <w:pPr>
+        <w:ind w:left="4320" w:hanging="180"/>
+      </w:pPr>
+    </w:lvl>
+    <w:lvl w:ilvl="6" w:tplc="0409000F">
+      <w:start w:val="1"/>
+      <w:numFmt w:val="decimal"/>
+      <w:lvlText w:val="%7."/>
+      <w:lvlJc w:val="left"/>
+      <w:pPr>
+        <w:ind w:left="5040" w:hanging="360"/>
+      </w:pPr>
+    </w:lvl>
+    <w:lvl w:ilvl="7" w:tplc="04090019">
+      <w:start w:val="1"/>
+      <w:numFmt w:val="lowerLetter"/>
+      <w:lvlText w:val="%8."/>
+      <w:lvlJc w:val="left"/>
+      <w:pPr>
+        <w:ind w:left="5760" w:hanging="360"/>
+      </w:pPr>
+    </w:lvl>
+    <w:lvl w:ilvl="8" w:tplc="0409001B" w:tentative="1">
+      <w:start w:val="1"/>
+      <w:numFmt w:val="lowerRoman"/>
+      <w:lvlText w:val="%9."/>
+      <w:lvlJc w:val="right"/>
+      <w:pPr>
+        <w:ind w:left="6480" w:hanging="180"/>
+      </w:pPr>
+    </w:lvl>
+  </w:abstractNum>
+  <w:abstractNum w:abstractNumId="1" w15:restartNumberingAfterBreak="0">
     <w:nsid w:val="62BD2EDD"/>
     <w:multiLevelType w:val="hybridMultilevel"/>
     <w:tmpl w:val="F724B4C0"/>
@@ -815,7 +1213,7 @@
         <w:ind w:left="3600" w:hanging="360"/>
       </w:pPr>
     </w:lvl>
-    <w:lvl w:ilvl="5" w:tplc="0409001B" w:tentative="1">
+    <w:lvl w:ilvl="5" w:tplc="0409001B">
       <w:start w:val="1"/>
       <w:numFmt w:val="lowerRoman"/>
       <w:lvlText w:val="%6."/>
@@ -824,7 +1222,7 @@
         <w:ind w:left="4320" w:hanging="180"/>
       </w:pPr>
     </w:lvl>
-    <w:lvl w:ilvl="6" w:tplc="0409000F" w:tentative="1">
+    <w:lvl w:ilvl="6" w:tplc="0409000F">
       <w:start w:val="1"/>
       <w:numFmt w:val="decimal"/>
       <w:lvlText w:val="%7."/>
@@ -833,7 +1231,7 @@
         <w:ind w:left="5040" w:hanging="360"/>
       </w:pPr>
     </w:lvl>
-    <w:lvl w:ilvl="7" w:tplc="04090019" w:tentative="1">
+    <w:lvl w:ilvl="7" w:tplc="04090019">
       <w:start w:val="1"/>
       <w:numFmt w:val="lowerLetter"/>
       <w:lvlText w:val="%8."/>
@@ -842,7 +1240,7 @@
         <w:ind w:left="5760" w:hanging="360"/>
       </w:pPr>
     </w:lvl>
-    <w:lvl w:ilvl="8" w:tplc="0409001B" w:tentative="1">
+    <w:lvl w:ilvl="8" w:tplc="0409001B">
       <w:start w:val="1"/>
       <w:numFmt w:val="lowerRoman"/>
       <w:lvlText w:val="%9."/>
@@ -853,13 +1251,16 @@
     </w:lvl>
   </w:abstractNum>
   <w:num w:numId="1">
+    <w:abstractNumId w:val="1"/>
+  </w:num>
+  <w:num w:numId="2">
     <w:abstractNumId w:val="0"/>
   </w:num>
 </w:numbering>
 </file>
 
 <file path=word/styles.xml><?xml version="1.0" encoding="utf-8"?>
-<w:styles xmlns:mc="http://schemas.openxmlformats.org/markup-compatibility/2006" xmlns:r="http://schemas.openxmlformats.org/officeDocument/2006/relationships" xmlns:w="http://schemas.openxmlformats.org/wordprocessingml/2006/main" xmlns:w14="http://schemas.microsoft.com/office/word/2010/wordml" xmlns:w15="http://schemas.microsoft.com/office/word/2012/wordml" mc:Ignorable="w14 w15">
+<w:styles xmlns:mc="http://schemas.openxmlformats.org/markup-compatibility/2006" xmlns:r="http://schemas.openxmlformats.org/officeDocument/2006/relationships" xmlns:w="http://schemas.openxmlformats.org/wordprocessingml/2006/main" xmlns:w14="http://schemas.microsoft.com/office/word/2010/wordml" xmlns:w15="http://schemas.microsoft.com/office/word/2012/wordml" xmlns:w16cid="http://schemas.microsoft.com/office/word/2016/wordml/cid" xmlns:w16se="http://schemas.microsoft.com/office/word/2015/wordml/symex" mc:Ignorable="w14 w15 w16se w16cid">
   <w:docDefaults>
     <w:rPrDefault>
       <w:rPr>
@@ -875,7 +1276,7 @@
       </w:pPr>
     </w:pPrDefault>
   </w:docDefaults>
-  <w:latentStyles w:defLockedState="0" w:defUIPriority="99" w:defSemiHidden="0" w:defUnhideWhenUsed="0" w:defQFormat="0" w:count="371">
+  <w:latentStyles w:defLockedState="0" w:defUIPriority="99" w:defSemiHidden="0" w:defUnhideWhenUsed="0" w:defQFormat="0" w:count="377">
     <w:lsdException w:name="Normal" w:uiPriority="0" w:qFormat="1"/>
     <w:lsdException w:name="heading 1" w:uiPriority="9" w:qFormat="1"/>
     <w:lsdException w:name="heading 2" w:semiHidden="1" w:uiPriority="9" w:unhideWhenUsed="1" w:qFormat="1"/>
@@ -1023,11 +1424,8 @@
     <w:lsdException w:name="Table 3D effects 3" w:semiHidden="1" w:unhideWhenUsed="1"/>
     <w:lsdException w:name="Table Contemporary" w:semiHidden="1" w:unhideWhenUsed="1"/>
     <w:lsdException w:name="Table Elegant" w:semiHidden="1" w:unhideWhenUsed="1"/>
-    <w:lsdException w:name="Table Professional" w:semiHidden="1" w:unhideWhenUsed="1"/>
     <w:lsdException w:name="Table Subtle 1" w:semiHidden="1" w:unhideWhenUsed="1"/>
     <w:lsdException w:name="Table Subtle 2" w:semiHidden="1" w:unhideWhenUsed="1"/>
-    <w:lsdException w:name="Table Web 1" w:semiHidden="1" w:unhideWhenUsed="1"/>
-    <w:lsdException w:name="Table Web 2" w:semiHidden="1" w:unhideWhenUsed="1"/>
     <w:lsdException w:name="Table Web 3" w:semiHidden="1" w:unhideWhenUsed="1"/>
     <w:lsdException w:name="Balloon Text" w:semiHidden="1" w:unhideWhenUsed="1"/>
     <w:lsdException w:name="Table Grid" w:uiPriority="39"/>
@@ -1247,6 +1645,12 @@
     <w:lsdException w:name="List Table 5 Dark Accent 6" w:uiPriority="50"/>
     <w:lsdException w:name="List Table 6 Colorful Accent 6" w:uiPriority="51"/>
     <w:lsdException w:name="List Table 7 Colorful Accent 6" w:uiPriority="52"/>
+    <w:lsdException w:name="Mention" w:semiHidden="1" w:unhideWhenUsed="1"/>
+    <w:lsdException w:name="Smart Hyperlink" w:semiHidden="1" w:unhideWhenUsed="1"/>
+    <w:lsdException w:name="Hashtag" w:semiHidden="1" w:unhideWhenUsed="1"/>
+    <w:lsdException w:name="Unresolved Mention" w:semiHidden="1" w:unhideWhenUsed="1"/>
+    <w:lsdException w:name="Smart Link" w:semiHidden="1" w:unhideWhenUsed="1"/>
+    <w:lsdException w:name="Smart Link Error" w:semiHidden="1" w:unhideWhenUsed="1"/>
   </w:latentStyles>
   <w:style w:type="paragraph" w:default="1" w:styleId="Normal">
     <w:name w:val="Normal"/>
@@ -1289,6 +1693,50 @@
       <w:ind w:left="720"/>
       <w:contextualSpacing/>
     </w:pPr>
+  </w:style>
+  <w:style w:type="paragraph" w:styleId="Header">
+    <w:name w:val="header"/>
+    <w:basedOn w:val="Normal"/>
+    <w:link w:val="HeaderChar"/>
+    <w:uiPriority w:val="99"/>
+    <w:unhideWhenUsed/>
+    <w:rsid w:val="00AB4F8F"/>
+    <w:pPr>
+      <w:tabs>
+        <w:tab w:val="center" w:pos="4680"/>
+        <w:tab w:val="right" w:pos="9360"/>
+      </w:tabs>
+      <w:spacing w:after="0" w:line="240" w:lineRule="auto"/>
+    </w:pPr>
+  </w:style>
+  <w:style w:type="character" w:customStyle="1" w:styleId="HeaderChar">
+    <w:name w:val="Header Char"/>
+    <w:basedOn w:val="DefaultParagraphFont"/>
+    <w:link w:val="Header"/>
+    <w:uiPriority w:val="99"/>
+    <w:rsid w:val="00AB4F8F"/>
+  </w:style>
+  <w:style w:type="paragraph" w:styleId="Footer">
+    <w:name w:val="footer"/>
+    <w:basedOn w:val="Normal"/>
+    <w:link w:val="FooterChar"/>
+    <w:uiPriority w:val="99"/>
+    <w:unhideWhenUsed/>
+    <w:rsid w:val="00AB4F8F"/>
+    <w:pPr>
+      <w:tabs>
+        <w:tab w:val="center" w:pos="4680"/>
+        <w:tab w:val="right" w:pos="9360"/>
+      </w:tabs>
+      <w:spacing w:after="0" w:line="240" w:lineRule="auto"/>
+    </w:pPr>
+  </w:style>
+  <w:style w:type="character" w:customStyle="1" w:styleId="FooterChar">
+    <w:name w:val="Footer Char"/>
+    <w:basedOn w:val="DefaultParagraphFont"/>
+    <w:link w:val="Footer"/>
+    <w:uiPriority w:val="99"/>
+    <w:rsid w:val="00AB4F8F"/>
   </w:style>
 </w:styles>
 </file>

</xml_diff>

<commit_message>
table add parent group
next userdropbox and password parent group
next files count
next error display in field
next encryption any field
</commit_message>
<xml_diff>
--- a/documents/EcommerceDoc.docx
+++ b/documents/EcommerceDoc.docx
@@ -3,6 +3,8 @@
 <w:document xmlns:wpc="http://schemas.microsoft.com/office/word/2010/wordprocessingCanvas" xmlns:cx="http://schemas.microsoft.com/office/drawing/2014/chartex" xmlns:cx1="http://schemas.microsoft.com/office/drawing/2015/9/8/chartex" xmlns:cx2="http://schemas.microsoft.com/office/drawing/2015/10/21/chartex" xmlns:cx3="http://schemas.microsoft.com/office/drawing/2016/5/9/chartex" xmlns:cx4="http://schemas.microsoft.com/office/drawing/2016/5/10/chartex" xmlns:cx5="http://schemas.microsoft.com/office/drawing/2016/5/11/chartex" xmlns:cx6="http://schemas.microsoft.com/office/drawing/2016/5/12/chartex" xmlns:cx7="http://schemas.microsoft.com/office/drawing/2016/5/13/chartex" xmlns:cx8="http://schemas.microsoft.com/office/drawing/2016/5/14/chartex" xmlns:mc="http://schemas.openxmlformats.org/markup-compatibility/2006" xmlns:aink="http://schemas.microsoft.com/office/drawing/2016/ink" xmlns:am3d="http://schemas.microsoft.com/office/drawing/2017/model3d" xmlns:o="urn:schemas-microsoft-com:office:office" xmlns:r="http://schemas.openxmlformats.org/officeDocument/2006/relationships" xmlns:m="http://schemas.openxmlformats.org/officeDocument/2006/math" xmlns:v="urn:schemas-microsoft-com:vml" xmlns:wp14="http://schemas.microsoft.com/office/word/2010/wordprocessingDrawing" xmlns:wp="http://schemas.openxmlformats.org/drawingml/2006/wordprocessingDrawing" xmlns:w10="urn:schemas-microsoft-com:office:word" xmlns:w="http://schemas.openxmlformats.org/wordprocessingml/2006/main" xmlns:w14="http://schemas.microsoft.com/office/word/2010/wordml" xmlns:w15="http://schemas.microsoft.com/office/word/2012/wordml" xmlns:w16cid="http://schemas.microsoft.com/office/word/2016/wordml/cid" xmlns:w16se="http://schemas.microsoft.com/office/word/2015/wordml/symex" xmlns:wpg="http://schemas.microsoft.com/office/word/2010/wordprocessingGroup" xmlns:wpi="http://schemas.microsoft.com/office/word/2010/wordprocessingInk" xmlns:wne="http://schemas.microsoft.com/office/word/2006/wordml" xmlns:wps="http://schemas.microsoft.com/office/word/2010/wordprocessingShape" mc:Ignorable="w14 w15 w16se w16cid wp14">
   <w:body>
     <w:p>
+      <w:bookmarkStart w:id="0" w:name="_GoBack"/>
+      <w:bookmarkEnd w:id="0"/>
       <w:r>
         <w:t>RIM DEV application</w:t>
       </w:r>
@@ -30,10 +32,18 @@
         </w:numPr>
       </w:pPr>
       <w:r>
-        <w:t>(step 1)</w:t>
-      </w:r>
-      <w:r>
-        <w:t xml:space="preserve">Token system </w:t>
+        <w:t xml:space="preserve">(step </w:t>
+      </w:r>
+      <w:proofErr w:type="gramStart"/>
+      <w:r>
+        <w:t>1)</w:t>
+      </w:r>
+      <w:r>
+        <w:t>Token</w:t>
+      </w:r>
+      <w:proofErr w:type="gramEnd"/>
+      <w:r>
+        <w:t xml:space="preserve"> system </w:t>
       </w:r>
     </w:p>
     <w:p>
@@ -56,6 +66,7 @@
           <w:numId w:val="1"/>
         </w:numPr>
       </w:pPr>
+      <w:proofErr w:type="gramStart"/>
       <w:r>
         <w:t>User</w:t>
       </w:r>
@@ -65,6 +76,7 @@
       <w:r>
         <w:t>name</w:t>
       </w:r>
+      <w:proofErr w:type="gramEnd"/>
       <w:r>
         <w:t xml:space="preserve"> </w:t>
       </w:r>
@@ -265,10 +277,18 @@
         </w:numPr>
       </w:pPr>
       <w:r>
-        <w:t>(step 1 )</w:t>
-      </w:r>
-      <w:r>
-        <w:t xml:space="preserve">Check username </w:t>
+        <w:t xml:space="preserve">(step </w:t>
+      </w:r>
+      <w:proofErr w:type="gramStart"/>
+      <w:r>
+        <w:t>1 )</w:t>
+      </w:r>
+      <w:r>
+        <w:t>Check</w:t>
+      </w:r>
+      <w:proofErr w:type="gramEnd"/>
+      <w:r>
+        <w:t xml:space="preserve"> username </w:t>
       </w:r>
     </w:p>
     <w:p>
@@ -546,50 +566,52 @@
         </w:numPr>
       </w:pPr>
       <w:r>
+        <w:t xml:space="preserve"> (step 2) Privilege system </w:t>
+      </w:r>
+    </w:p>
+    <w:p>
+      <w:pPr>
+        <w:pStyle w:val="ListParagraph"/>
+        <w:numPr>
+          <w:ilvl w:val="1"/>
+          <w:numId w:val="2"/>
+        </w:numPr>
+      </w:pPr>
+      <w:r>
+        <w:t>Check Page privilege</w:t>
+      </w:r>
+    </w:p>
+    <w:p>
+      <w:pPr>
+        <w:pStyle w:val="ListParagraph"/>
+        <w:numPr>
+          <w:ilvl w:val="1"/>
+          <w:numId w:val="2"/>
+        </w:numPr>
+      </w:pPr>
+      <w:r>
+        <w:t>Check webservice privilege</w:t>
+      </w:r>
+    </w:p>
+    <w:p>
+      <w:pPr>
+        <w:pStyle w:val="ListParagraph"/>
+        <w:numPr>
+          <w:ilvl w:val="1"/>
+          <w:numId w:val="2"/>
+        </w:numPr>
+      </w:pPr>
+      <w:r>
+        <w:t xml:space="preserve">While component service check </w:t>
+      </w:r>
+      <w:proofErr w:type="spellStart"/>
+      <w:r>
+        <w:t>priviledge</w:t>
+      </w:r>
+      <w:proofErr w:type="spellEnd"/>
+      <w:r>
         <w:t xml:space="preserve"> </w:t>
       </w:r>
-      <w:r>
-        <w:t xml:space="preserve">(step 2) Privilege system </w:t>
-      </w:r>
-    </w:p>
-    <w:p>
-      <w:pPr>
-        <w:pStyle w:val="ListParagraph"/>
-        <w:numPr>
-          <w:ilvl w:val="1"/>
-          <w:numId w:val="2"/>
-        </w:numPr>
-      </w:pPr>
-      <w:r>
-        <w:t>Check Page privilege</w:t>
-      </w:r>
-    </w:p>
-    <w:p>
-      <w:pPr>
-        <w:pStyle w:val="ListParagraph"/>
-        <w:numPr>
-          <w:ilvl w:val="1"/>
-          <w:numId w:val="2"/>
-        </w:numPr>
-      </w:pPr>
-      <w:r>
-        <w:t xml:space="preserve">Check webservice </w:t>
-      </w:r>
-      <w:r>
-        <w:t>privilege</w:t>
-      </w:r>
-    </w:p>
-    <w:p>
-      <w:pPr>
-        <w:pStyle w:val="ListParagraph"/>
-        <w:numPr>
-          <w:ilvl w:val="1"/>
-          <w:numId w:val="2"/>
-        </w:numPr>
-      </w:pPr>
-      <w:r>
-        <w:t xml:space="preserve">While component service check priviledge </w:t>
-      </w:r>
     </w:p>
     <w:p/>
     <w:p>
@@ -600,9 +622,11 @@
           <w:numId w:val="1"/>
         </w:numPr>
       </w:pPr>
+      <w:proofErr w:type="spellStart"/>
       <w:r>
         <w:t>Setps</w:t>
       </w:r>
+      <w:proofErr w:type="spellEnd"/>
     </w:p>
     <w:p>
       <w:pPr>
@@ -712,13 +736,21 @@
         </w:numPr>
       </w:pPr>
       <w:r>
-        <w:t xml:space="preserve">Redirect page </w:t>
+        <w:t xml:space="preserve">Redirect </w:t>
+      </w:r>
+      <w:proofErr w:type="gramStart"/>
+      <w:r>
+        <w:t xml:space="preserve">page </w:t>
       </w:r>
       <w:r>
         <w:t xml:space="preserve"> </w:t>
       </w:r>
       <w:r>
-        <w:t>(410)</w:t>
+        <w:t>(</w:t>
+      </w:r>
+      <w:proofErr w:type="gramEnd"/>
+      <w:r>
+        <w:t>410)</w:t>
       </w:r>
     </w:p>
     <w:p>
@@ -853,7 +885,20 @@
         </w:numPr>
       </w:pPr>
       <w:r>
-        <w:t>No priviledge  E101 (Not have Authentication)</w:t>
+        <w:t xml:space="preserve">No </w:t>
+      </w:r>
+      <w:proofErr w:type="spellStart"/>
+      <w:proofErr w:type="gramStart"/>
+      <w:r>
+        <w:t>priviledge</w:t>
+      </w:r>
+      <w:proofErr w:type="spellEnd"/>
+      <w:r>
+        <w:t xml:space="preserve">  E</w:t>
+      </w:r>
+      <w:proofErr w:type="gramEnd"/>
+      <w:r>
+        <w:t>101 (Not have Authentication)</w:t>
       </w:r>
     </w:p>
     <w:p>
@@ -982,7 +1027,15 @@
         </w:numPr>
       </w:pPr>
       <w:r>
-        <w:t>Please enter correct creditional E112</w:t>
+        <w:t xml:space="preserve">Please enter correct </w:t>
+      </w:r>
+      <w:proofErr w:type="spellStart"/>
+      <w:r>
+        <w:t>creditional</w:t>
+      </w:r>
+      <w:proofErr w:type="spellEnd"/>
+      <w:r>
+        <w:t xml:space="preserve"> E112</w:t>
       </w:r>
     </w:p>
     <w:p>
@@ -1030,43 +1083,41 @@
         </w:numPr>
       </w:pPr>
       <w:r>
-        <w:t>E11</w:t>
-      </w:r>
-      <w:r>
-        <w:t>6</w:t>
-      </w:r>
-      <w:r>
-        <w:t xml:space="preserve"> no </w:t>
-      </w:r>
-      <w:r>
-        <w:t xml:space="preserve">child </w:t>
-      </w:r>
-      <w:r>
-        <w:t>component in page</w:t>
-      </w:r>
-    </w:p>
-    <w:p>
-      <w:pPr>
-        <w:pStyle w:val="ListParagraph"/>
-        <w:numPr>
-          <w:ilvl w:val="1"/>
-          <w:numId w:val="1"/>
-        </w:numPr>
-      </w:pPr>
-      <w:r>
-        <w:t>E117</w:t>
-      </w:r>
-      <w:bookmarkStart w:id="0" w:name="_GoBack"/>
-      <w:bookmarkEnd w:id="0"/>
-      <w:r>
-        <w:t xml:space="preserve"> no privilege to Component </w:t>
+        <w:t>E116 no child component in page</w:t>
+      </w:r>
+    </w:p>
+    <w:p>
+      <w:pPr>
+        <w:pStyle w:val="ListParagraph"/>
+        <w:numPr>
+          <w:ilvl w:val="1"/>
+          <w:numId w:val="1"/>
+        </w:numPr>
+      </w:pPr>
+      <w:r>
+        <w:t xml:space="preserve">E117 no privilege to Component </w:t>
+      </w:r>
+    </w:p>
+    <w:p>
+      <w:pPr>
+        <w:pStyle w:val="ListParagraph"/>
+        <w:numPr>
+          <w:ilvl w:val="1"/>
+          <w:numId w:val="1"/>
+        </w:numPr>
+      </w:pPr>
+      <w:r>
+        <w:lastRenderedPageBreak/>
+        <w:t>E118 file duplicate</w:t>
       </w:r>
     </w:p>
     <w:p/>
     <w:p>
+      <w:proofErr w:type="spellStart"/>
       <w:r>
         <w:t>jgfdsa</w:t>
       </w:r>
+      <w:proofErr w:type="spellEnd"/>
     </w:p>
     <w:p>
       <w:pPr>
@@ -1085,10 +1136,7 @@
         </w:numPr>
       </w:pPr>
       <w:r>
-        <w:t xml:space="preserve">Profile image </w:t>
-      </w:r>
-      <w:r>
-        <w:t>(Required</w:t>
+        <w:t>Profile image (Required</w:t>
       </w:r>
       <w:r>
         <w:t xml:space="preserve"> for workers</w:t>
@@ -1106,7 +1154,309 @@
         </w:numPr>
       </w:pPr>
       <w:r>
-        <w:t xml:space="preserve">First name </w:t>
+        <w:t>First name (Required)</w:t>
+      </w:r>
+    </w:p>
+    <w:p>
+      <w:pPr>
+        <w:pStyle w:val="ListParagraph"/>
+        <w:numPr>
+          <w:ilvl w:val="0"/>
+          <w:numId w:val="3"/>
+        </w:numPr>
+      </w:pPr>
+      <w:r>
+        <w:t>Middle</w:t>
+      </w:r>
+      <w:r>
+        <w:t xml:space="preserve"> </w:t>
+      </w:r>
+      <w:r>
+        <w:t>Name</w:t>
+      </w:r>
+      <w:r>
+        <w:t xml:space="preserve"> (</w:t>
+      </w:r>
+      <w:r>
+        <w:t xml:space="preserve">Not </w:t>
+      </w:r>
+      <w:r>
+        <w:t>Required)</w:t>
+      </w:r>
+    </w:p>
+    <w:p>
+      <w:pPr>
+        <w:pStyle w:val="ListParagraph"/>
+        <w:numPr>
+          <w:ilvl w:val="0"/>
+          <w:numId w:val="3"/>
+        </w:numPr>
+      </w:pPr>
+      <w:r>
+        <w:t>Last name (Required)</w:t>
+      </w:r>
+    </w:p>
+    <w:p>
+      <w:pPr>
+        <w:pStyle w:val="ListParagraph"/>
+        <w:numPr>
+          <w:ilvl w:val="0"/>
+          <w:numId w:val="3"/>
+        </w:numPr>
+      </w:pPr>
+      <w:r>
+        <w:t>Birthdate</w:t>
+      </w:r>
+      <w:r>
+        <w:t xml:space="preserve"> (Required)</w:t>
+      </w:r>
+    </w:p>
+    <w:p>
+      <w:pPr>
+        <w:pStyle w:val="ListParagraph"/>
+        <w:numPr>
+          <w:ilvl w:val="0"/>
+          <w:numId w:val="3"/>
+        </w:numPr>
+      </w:pPr>
+      <w:r>
+        <w:t>Passport</w:t>
+      </w:r>
+      <w:r>
+        <w:t xml:space="preserve"> </w:t>
+      </w:r>
+      <w:r>
+        <w:t>number</w:t>
+      </w:r>
+      <w:r>
+        <w:t xml:space="preserve"> (</w:t>
+      </w:r>
+      <w:r>
+        <w:t xml:space="preserve">Not </w:t>
+      </w:r>
+      <w:r>
+        <w:t>Required)</w:t>
+      </w:r>
+    </w:p>
+    <w:p>
+      <w:pPr>
+        <w:pStyle w:val="ListParagraph"/>
+        <w:numPr>
+          <w:ilvl w:val="0"/>
+          <w:numId w:val="3"/>
+        </w:numPr>
+      </w:pPr>
+      <w:r>
+        <w:t xml:space="preserve">ID </w:t>
+      </w:r>
+      <w:r>
+        <w:t>number</w:t>
+      </w:r>
+      <w:r>
+        <w:t xml:space="preserve"> (Required) </w:t>
+      </w:r>
+    </w:p>
+    <w:p>
+      <w:pPr>
+        <w:pStyle w:val="ListParagraph"/>
+        <w:numPr>
+          <w:ilvl w:val="0"/>
+          <w:numId w:val="3"/>
+        </w:numPr>
+      </w:pPr>
+      <w:r>
+        <w:t>Telephone (Required) (OTP)</w:t>
+      </w:r>
+    </w:p>
+    <w:p>
+      <w:pPr>
+        <w:pStyle w:val="ListParagraph"/>
+        <w:numPr>
+          <w:ilvl w:val="0"/>
+          <w:numId w:val="3"/>
+        </w:numPr>
+      </w:pPr>
+      <w:r>
+        <w:t>Email (</w:t>
+      </w:r>
+      <w:r>
+        <w:t xml:space="preserve">Not </w:t>
+      </w:r>
+      <w:r>
+        <w:t>Required)</w:t>
+      </w:r>
+      <w:r>
+        <w:t xml:space="preserve"> (OTP) </w:t>
+      </w:r>
+    </w:p>
+    <w:p>
+      <w:pPr>
+        <w:pStyle w:val="ListParagraph"/>
+        <w:numPr>
+          <w:ilvl w:val="0"/>
+          <w:numId w:val="3"/>
+        </w:numPr>
+      </w:pPr>
+      <w:r>
+        <w:t xml:space="preserve">Username (Required) </w:t>
+      </w:r>
+      <w:r>
+        <w:t>(depend on telephone or email)</w:t>
+      </w:r>
+    </w:p>
+    <w:p>
+      <w:pPr>
+        <w:pStyle w:val="ListParagraph"/>
+        <w:numPr>
+          <w:ilvl w:val="0"/>
+          <w:numId w:val="3"/>
+        </w:numPr>
+      </w:pPr>
+      <w:r>
+        <w:t>Password (Required)</w:t>
+      </w:r>
+    </w:p>
+    <w:p>
+      <w:pPr>
+        <w:shd w:val="clear" w:color="auto" w:fill="FFC000"/>
+      </w:pPr>
+      <w:r>
+        <w:t xml:space="preserve">User </w:t>
+      </w:r>
+      <w:r>
+        <w:t>Process</w:t>
+      </w:r>
+    </w:p>
+    <w:p>
+      <w:pPr>
+        <w:pStyle w:val="ListParagraph"/>
+        <w:numPr>
+          <w:ilvl w:val="0"/>
+          <w:numId w:val="5"/>
+        </w:numPr>
+      </w:pPr>
+      <w:r>
+        <w:t>Add user with phone and email</w:t>
+      </w:r>
+    </w:p>
+    <w:p>
+      <w:pPr>
+        <w:pStyle w:val="ListParagraph"/>
+        <w:numPr>
+          <w:ilvl w:val="0"/>
+          <w:numId w:val="5"/>
+        </w:numPr>
+      </w:pPr>
+      <w:r>
+        <w:t>Create account to User</w:t>
+      </w:r>
+    </w:p>
+    <w:p>
+      <w:pPr>
+        <w:pStyle w:val="ListParagraph"/>
+        <w:numPr>
+          <w:ilvl w:val="0"/>
+          <w:numId w:val="5"/>
+        </w:numPr>
+      </w:pPr>
+      <w:r>
+        <w:t xml:space="preserve">Service run every 5 </w:t>
+      </w:r>
+      <w:proofErr w:type="gramStart"/>
+      <w:r>
+        <w:t>minute</w:t>
+      </w:r>
+      <w:proofErr w:type="gramEnd"/>
+    </w:p>
+    <w:p>
+      <w:pPr>
+        <w:pStyle w:val="ListParagraph"/>
+        <w:numPr>
+          <w:ilvl w:val="0"/>
+          <w:numId w:val="5"/>
+        </w:numPr>
+      </w:pPr>
+      <w:r>
+        <w:t xml:space="preserve">Send OTP to phone and activation to email </w:t>
+      </w:r>
+    </w:p>
+    <w:p>
+      <w:pPr>
+        <w:pStyle w:val="ListParagraph"/>
+        <w:numPr>
+          <w:ilvl w:val="0"/>
+          <w:numId w:val="5"/>
+        </w:numPr>
+      </w:pPr>
+      <w:r>
+        <w:t>User login to account and enter phone OTP</w:t>
+      </w:r>
+    </w:p>
+    <w:p>
+      <w:pPr>
+        <w:pStyle w:val="ListParagraph"/>
+        <w:numPr>
+          <w:ilvl w:val="0"/>
+          <w:numId w:val="5"/>
+        </w:numPr>
+      </w:pPr>
+      <w:r>
+        <w:t xml:space="preserve">After success </w:t>
+      </w:r>
+      <w:proofErr w:type="gramStart"/>
+      <w:r>
+        <w:t>OTP .</w:t>
+      </w:r>
+      <w:proofErr w:type="gramEnd"/>
+      <w:r>
+        <w:t xml:space="preserve"> user active </w:t>
+      </w:r>
+    </w:p>
+    <w:p>
+      <w:pPr>
+        <w:shd w:val="clear" w:color="auto" w:fill="FFC000"/>
+      </w:pPr>
+      <w:r>
+        <w:t xml:space="preserve">Address parameter </w:t>
+      </w:r>
+    </w:p>
+    <w:p>
+      <w:pPr>
+        <w:pStyle w:val="ListParagraph"/>
+        <w:numPr>
+          <w:ilvl w:val="0"/>
+          <w:numId w:val="4"/>
+        </w:numPr>
+      </w:pPr>
+      <w:r>
+        <w:t>Address name</w:t>
+      </w:r>
+    </w:p>
+    <w:p>
+      <w:pPr>
+        <w:pStyle w:val="ListParagraph"/>
+        <w:numPr>
+          <w:ilvl w:val="0"/>
+          <w:numId w:val="4"/>
+        </w:numPr>
+      </w:pPr>
+      <w:r>
+        <w:t>Street (Current location or manual) (Required)</w:t>
+      </w:r>
+    </w:p>
+    <w:p>
+      <w:pPr>
+        <w:pStyle w:val="ListParagraph"/>
+        <w:numPr>
+          <w:ilvl w:val="0"/>
+          <w:numId w:val="4"/>
+        </w:numPr>
+      </w:pPr>
+      <w:r>
+        <w:t>Building (Current location or manual)</w:t>
+      </w:r>
+      <w:r>
+        <w:t xml:space="preserve"> </w:t>
       </w:r>
       <w:r>
         <w:t>(Required)</w:t>
@@ -1117,46 +1467,37 @@
         <w:pStyle w:val="ListParagraph"/>
         <w:numPr>
           <w:ilvl w:val="0"/>
-          <w:numId w:val="3"/>
-        </w:numPr>
-      </w:pPr>
-      <w:r>
-        <w:t>M</w:t>
-      </w:r>
-      <w:r>
-        <w:t>iddle</w:t>
+          <w:numId w:val="4"/>
+        </w:numPr>
+      </w:pPr>
+      <w:r>
+        <w:t>Area (Current location or manual)</w:t>
       </w:r>
       <w:r>
         <w:t xml:space="preserve"> </w:t>
       </w:r>
       <w:r>
-        <w:t>Name</w:t>
+        <w:t>(Required)</w:t>
+      </w:r>
+    </w:p>
+    <w:p>
+      <w:pPr>
+        <w:pStyle w:val="ListParagraph"/>
+        <w:numPr>
+          <w:ilvl w:val="0"/>
+          <w:numId w:val="4"/>
+        </w:numPr>
+      </w:pPr>
+      <w:r>
+        <w:t>Longitude</w:t>
+      </w:r>
+      <w:r>
+        <w:t xml:space="preserve"> (Current location)</w:t>
       </w:r>
       <w:r>
         <w:t xml:space="preserve"> </w:t>
       </w:r>
       <w:r>
-        <w:t>(</w:t>
-      </w:r>
-      <w:r>
-        <w:t xml:space="preserve">Not </w:t>
-      </w:r>
-      <w:r>
-        <w:t>Required)</w:t>
-      </w:r>
-    </w:p>
-    <w:p>
-      <w:pPr>
-        <w:pStyle w:val="ListParagraph"/>
-        <w:numPr>
-          <w:ilvl w:val="0"/>
-          <w:numId w:val="3"/>
-        </w:numPr>
-      </w:pPr>
-      <w:r>
-        <w:t xml:space="preserve">Last name </w:t>
-      </w:r>
-      <w:r>
         <w:t>(Required)</w:t>
       </w:r>
     </w:p>
@@ -1165,267 +1506,14 @@
         <w:pStyle w:val="ListParagraph"/>
         <w:numPr>
           <w:ilvl w:val="0"/>
-          <w:numId w:val="3"/>
-        </w:numPr>
-      </w:pPr>
-      <w:r>
-        <w:t>B</w:t>
-      </w:r>
-      <w:r>
-        <w:t>irthdate</w:t>
-      </w:r>
-      <w:r>
-        <w:t xml:space="preserve"> </w:t>
-      </w:r>
-      <w:r>
-        <w:t>(Required)</w:t>
-      </w:r>
-    </w:p>
-    <w:p>
-      <w:pPr>
-        <w:pStyle w:val="ListParagraph"/>
-        <w:numPr>
-          <w:ilvl w:val="0"/>
-          <w:numId w:val="3"/>
-        </w:numPr>
-      </w:pPr>
-      <w:r>
-        <w:t>P</w:t>
-      </w:r>
-      <w:r>
-        <w:t>assport</w:t>
-      </w:r>
-      <w:r>
-        <w:t xml:space="preserve"> </w:t>
-      </w:r>
-      <w:r>
-        <w:t>number</w:t>
-      </w:r>
-      <w:r>
-        <w:t xml:space="preserve"> </w:t>
-      </w:r>
-      <w:r>
-        <w:t>(</w:t>
-      </w:r>
-      <w:r>
-        <w:t xml:space="preserve">Not </w:t>
-      </w:r>
-      <w:r>
-        <w:t>Required)</w:t>
-      </w:r>
-    </w:p>
-    <w:p>
-      <w:pPr>
-        <w:pStyle w:val="ListParagraph"/>
-        <w:numPr>
-          <w:ilvl w:val="0"/>
-          <w:numId w:val="3"/>
-        </w:numPr>
-      </w:pPr>
-      <w:r>
-        <w:t xml:space="preserve">ID </w:t>
-      </w:r>
-      <w:r>
-        <w:t>number</w:t>
-      </w:r>
-      <w:r>
-        <w:t xml:space="preserve"> </w:t>
-      </w:r>
-      <w:r>
-        <w:t>(Required)</w:t>
-      </w:r>
-      <w:r>
-        <w:t xml:space="preserve"> </w:t>
-      </w:r>
-    </w:p>
-    <w:p>
-      <w:pPr>
-        <w:pStyle w:val="ListParagraph"/>
-        <w:numPr>
-          <w:ilvl w:val="0"/>
-          <w:numId w:val="3"/>
-        </w:numPr>
-      </w:pPr>
-      <w:r>
-        <w:t xml:space="preserve">Telephone </w:t>
-      </w:r>
-      <w:r>
-        <w:t>(Required)</w:t>
-      </w:r>
-      <w:r>
-        <w:t xml:space="preserve"> (OTP)</w:t>
-      </w:r>
-    </w:p>
-    <w:p>
-      <w:pPr>
-        <w:pStyle w:val="ListParagraph"/>
-        <w:numPr>
-          <w:ilvl w:val="0"/>
-          <w:numId w:val="3"/>
-        </w:numPr>
-      </w:pPr>
-      <w:r>
-        <w:t xml:space="preserve">Email </w:t>
-      </w:r>
-      <w:r>
-        <w:t>(</w:t>
-      </w:r>
-      <w:r>
-        <w:t>N</w:t>
-      </w:r>
-      <w:r>
-        <w:t xml:space="preserve">ot </w:t>
-      </w:r>
-      <w:r>
-        <w:t>Required)</w:t>
-      </w:r>
-      <w:r>
-        <w:t xml:space="preserve"> </w:t>
-      </w:r>
-      <w:r>
-        <w:t>(OTP)</w:t>
-      </w:r>
-      <w:r>
-        <w:t xml:space="preserve"> </w:t>
-      </w:r>
-    </w:p>
-    <w:p>
-      <w:pPr>
-        <w:pStyle w:val="ListParagraph"/>
-        <w:numPr>
-          <w:ilvl w:val="0"/>
-          <w:numId w:val="3"/>
-        </w:numPr>
-      </w:pPr>
-      <w:r>
-        <w:t xml:space="preserve">Username </w:t>
-      </w:r>
-      <w:r>
-        <w:t>(Required)</w:t>
-      </w:r>
-      <w:r>
-        <w:t xml:space="preserve"> </w:t>
-      </w:r>
-      <w:r>
-        <w:t>(depend on telephone or email)</w:t>
-      </w:r>
-    </w:p>
-    <w:p>
-      <w:pPr>
-        <w:pStyle w:val="ListParagraph"/>
-        <w:numPr>
-          <w:ilvl w:val="0"/>
-          <w:numId w:val="3"/>
-        </w:numPr>
-      </w:pPr>
-      <w:r>
-        <w:t xml:space="preserve">Password </w:t>
-      </w:r>
-      <w:r>
-        <w:t>(Required)</w:t>
-      </w:r>
-    </w:p>
-    <w:p>
-      <w:pPr>
-        <w:shd w:val="clear" w:color="auto" w:fill="FFC000"/>
-      </w:pPr>
-      <w:r>
-        <w:t xml:space="preserve">User </w:t>
-      </w:r>
-      <w:r>
-        <w:t>Process</w:t>
-      </w:r>
-    </w:p>
-    <w:p>
-      <w:pPr>
-        <w:pStyle w:val="ListParagraph"/>
-        <w:numPr>
-          <w:ilvl w:val="0"/>
-          <w:numId w:val="5"/>
-        </w:numPr>
-      </w:pPr>
-      <w:r>
-        <w:t>Add user with phone and email</w:t>
-      </w:r>
-    </w:p>
-    <w:p>
-      <w:pPr>
-        <w:pStyle w:val="ListParagraph"/>
-        <w:numPr>
-          <w:ilvl w:val="0"/>
-          <w:numId w:val="5"/>
-        </w:numPr>
-      </w:pPr>
-      <w:r>
-        <w:t>Create account to User</w:t>
-      </w:r>
-    </w:p>
-    <w:p>
-      <w:pPr>
-        <w:pStyle w:val="ListParagraph"/>
-        <w:numPr>
-          <w:ilvl w:val="0"/>
-          <w:numId w:val="5"/>
-        </w:numPr>
-      </w:pPr>
-      <w:r>
-        <w:t>Service run every 5 minute</w:t>
-      </w:r>
-    </w:p>
-    <w:p>
-      <w:pPr>
-        <w:pStyle w:val="ListParagraph"/>
-        <w:numPr>
-          <w:ilvl w:val="0"/>
-          <w:numId w:val="5"/>
-        </w:numPr>
-      </w:pPr>
-      <w:r>
-        <w:t xml:space="preserve">Send OTP to phone and activation to email </w:t>
-      </w:r>
-    </w:p>
-    <w:p>
-      <w:pPr>
-        <w:pStyle w:val="ListParagraph"/>
-        <w:numPr>
-          <w:ilvl w:val="0"/>
-          <w:numId w:val="5"/>
-        </w:numPr>
-      </w:pPr>
-      <w:r>
-        <w:t>User login to account and enter phone OTP</w:t>
-      </w:r>
-    </w:p>
-    <w:p>
-      <w:pPr>
-        <w:pStyle w:val="ListParagraph"/>
-        <w:numPr>
-          <w:ilvl w:val="0"/>
-          <w:numId w:val="5"/>
-        </w:numPr>
-      </w:pPr>
-      <w:r>
-        <w:t xml:space="preserve">After success OTP . user active </w:t>
-      </w:r>
-    </w:p>
-    <w:p>
-      <w:pPr>
-        <w:shd w:val="clear" w:color="auto" w:fill="FFC000"/>
-      </w:pPr>
-      <w:r>
-        <w:t xml:space="preserve">Address parameter </w:t>
-      </w:r>
-    </w:p>
-    <w:p>
-      <w:pPr>
-        <w:pStyle w:val="ListParagraph"/>
-        <w:numPr>
-          <w:ilvl w:val="0"/>
           <w:numId w:val="4"/>
         </w:numPr>
       </w:pPr>
       <w:r>
-        <w:t>Address name</w:t>
+        <w:t>Latitude</w:t>
+      </w:r>
+      <w:r>
+        <w:t xml:space="preserve"> (Current location) (Required)</w:t>
       </w:r>
     </w:p>
     <w:p>
@@ -1437,124 +1525,7 @@
         </w:numPr>
       </w:pPr>
       <w:r>
-        <w:t xml:space="preserve">Street </w:t>
-      </w:r>
-      <w:r>
-        <w:t>(Current location</w:t>
-      </w:r>
-      <w:r>
-        <w:t xml:space="preserve"> or manual</w:t>
-      </w:r>
-      <w:r>
-        <w:t>)</w:t>
-      </w:r>
-      <w:r>
-        <w:t xml:space="preserve"> (Required)</w:t>
-      </w:r>
-    </w:p>
-    <w:p>
-      <w:pPr>
-        <w:pStyle w:val="ListParagraph"/>
-        <w:numPr>
-          <w:ilvl w:val="0"/>
-          <w:numId w:val="4"/>
-        </w:numPr>
-      </w:pPr>
-      <w:r>
-        <w:t xml:space="preserve">Building </w:t>
-      </w:r>
-      <w:r>
-        <w:t>(Current location or manual)</w:t>
-      </w:r>
-      <w:r>
-        <w:t xml:space="preserve"> </w:t>
-      </w:r>
-      <w:r>
-        <w:t>(Required)</w:t>
-      </w:r>
-    </w:p>
-    <w:p>
-      <w:pPr>
-        <w:pStyle w:val="ListParagraph"/>
-        <w:numPr>
-          <w:ilvl w:val="0"/>
-          <w:numId w:val="4"/>
-        </w:numPr>
-      </w:pPr>
-      <w:r>
-        <w:t xml:space="preserve">Area </w:t>
-      </w:r>
-      <w:r>
-        <w:t>(Current location or manual)</w:t>
-      </w:r>
-      <w:r>
-        <w:t xml:space="preserve"> </w:t>
-      </w:r>
-      <w:r>
-        <w:t>(Required)</w:t>
-      </w:r>
-    </w:p>
-    <w:p>
-      <w:pPr>
-        <w:pStyle w:val="ListParagraph"/>
-        <w:numPr>
-          <w:ilvl w:val="0"/>
-          <w:numId w:val="4"/>
-        </w:numPr>
-      </w:pPr>
-      <w:r>
-        <w:t>Longitude</w:t>
-      </w:r>
-      <w:r>
-        <w:t xml:space="preserve"> (Current location)</w:t>
-      </w:r>
-      <w:r>
-        <w:t xml:space="preserve"> </w:t>
-      </w:r>
-      <w:r>
-        <w:t>(Required)</w:t>
-      </w:r>
-    </w:p>
-    <w:p>
-      <w:pPr>
-        <w:pStyle w:val="ListParagraph"/>
-        <w:numPr>
-          <w:ilvl w:val="0"/>
-          <w:numId w:val="4"/>
-        </w:numPr>
-      </w:pPr>
-      <w:r>
-        <w:t>L</w:t>
-      </w:r>
-      <w:r>
-        <w:t>atitude</w:t>
-      </w:r>
-      <w:r>
-        <w:t xml:space="preserve"> </w:t>
-      </w:r>
-      <w:r>
-        <w:t>(Current location)</w:t>
-      </w:r>
-      <w:r>
-        <w:t xml:space="preserve"> </w:t>
-      </w:r>
-      <w:r>
-        <w:t>(Required)</w:t>
-      </w:r>
-    </w:p>
-    <w:p>
-      <w:pPr>
-        <w:pStyle w:val="ListParagraph"/>
-        <w:numPr>
-          <w:ilvl w:val="0"/>
-          <w:numId w:val="4"/>
-        </w:numPr>
-      </w:pPr>
-      <w:r>
-        <w:t xml:space="preserve">Choose Working Area </w:t>
-      </w:r>
-      <w:r>
-        <w:t>(Required)</w:t>
+        <w:t>Choose Working Area (Required)</w:t>
       </w:r>
     </w:p>
     <w:sectPr>

</xml_diff>

<commit_message>
make file type dynamic for each component
next error display in fields
</commit_message>
<xml_diff>
--- a/documents/EcommerceDoc.docx
+++ b/documents/EcommerceDoc.docx
@@ -3,8 +3,6 @@
 <w:document xmlns:wpc="http://schemas.microsoft.com/office/word/2010/wordprocessingCanvas" xmlns:cx="http://schemas.microsoft.com/office/drawing/2014/chartex" xmlns:cx1="http://schemas.microsoft.com/office/drawing/2015/9/8/chartex" xmlns:cx2="http://schemas.microsoft.com/office/drawing/2015/10/21/chartex" xmlns:cx3="http://schemas.microsoft.com/office/drawing/2016/5/9/chartex" xmlns:cx4="http://schemas.microsoft.com/office/drawing/2016/5/10/chartex" xmlns:cx5="http://schemas.microsoft.com/office/drawing/2016/5/11/chartex" xmlns:cx6="http://schemas.microsoft.com/office/drawing/2016/5/12/chartex" xmlns:cx7="http://schemas.microsoft.com/office/drawing/2016/5/13/chartex" xmlns:cx8="http://schemas.microsoft.com/office/drawing/2016/5/14/chartex" xmlns:mc="http://schemas.openxmlformats.org/markup-compatibility/2006" xmlns:aink="http://schemas.microsoft.com/office/drawing/2016/ink" xmlns:am3d="http://schemas.microsoft.com/office/drawing/2017/model3d" xmlns:o="urn:schemas-microsoft-com:office:office" xmlns:r="http://schemas.openxmlformats.org/officeDocument/2006/relationships" xmlns:m="http://schemas.openxmlformats.org/officeDocument/2006/math" xmlns:v="urn:schemas-microsoft-com:vml" xmlns:wp14="http://schemas.microsoft.com/office/word/2010/wordprocessingDrawing" xmlns:wp="http://schemas.openxmlformats.org/drawingml/2006/wordprocessingDrawing" xmlns:w10="urn:schemas-microsoft-com:office:word" xmlns:w="http://schemas.openxmlformats.org/wordprocessingml/2006/main" xmlns:w14="http://schemas.microsoft.com/office/word/2010/wordml" xmlns:w15="http://schemas.microsoft.com/office/word/2012/wordml" xmlns:w16cid="http://schemas.microsoft.com/office/word/2016/wordml/cid" xmlns:w16se="http://schemas.microsoft.com/office/word/2015/wordml/symex" xmlns:wpg="http://schemas.microsoft.com/office/word/2010/wordprocessingGroup" xmlns:wpi="http://schemas.microsoft.com/office/word/2010/wordprocessingInk" xmlns:wne="http://schemas.microsoft.com/office/word/2006/wordml" xmlns:wps="http://schemas.microsoft.com/office/word/2010/wordprocessingShape" mc:Ignorable="w14 w15 w16se w16cid wp14">
   <w:body>
     <w:p>
-      <w:bookmarkStart w:id="0" w:name="_GoBack"/>
-      <w:bookmarkEnd w:id="0"/>
       <w:r>
         <w:t>RIM DEV application</w:t>
       </w:r>
@@ -1109,6 +1107,23 @@
       <w:r>
         <w:lastRenderedPageBreak/>
         <w:t>E118 file duplicate</w:t>
+      </w:r>
+    </w:p>
+    <w:p>
+      <w:pPr>
+        <w:pStyle w:val="ListParagraph"/>
+        <w:numPr>
+          <w:ilvl w:val="1"/>
+          <w:numId w:val="1"/>
+        </w:numPr>
+      </w:pPr>
+      <w:bookmarkStart w:id="0" w:name="_GoBack"/>
+      <w:r>
+        <w:t xml:space="preserve">E119 </w:t>
+      </w:r>
+      <w:bookmarkEnd w:id="0"/>
+      <w:r>
+        <w:t>file type not found</w:t>
       </w:r>
     </w:p>
     <w:p/>
@@ -2206,8 +2221,11 @@
     <w:lsdException w:name="Table 3D effects 3" w:semiHidden="1" w:unhideWhenUsed="1"/>
     <w:lsdException w:name="Table Contemporary" w:semiHidden="1" w:unhideWhenUsed="1"/>
     <w:lsdException w:name="Table Elegant" w:semiHidden="1" w:unhideWhenUsed="1"/>
+    <w:lsdException w:name="Table Professional" w:semiHidden="1" w:unhideWhenUsed="1"/>
     <w:lsdException w:name="Table Subtle 1" w:semiHidden="1" w:unhideWhenUsed="1"/>
     <w:lsdException w:name="Table Subtle 2" w:semiHidden="1" w:unhideWhenUsed="1"/>
+    <w:lsdException w:name="Table Web 1" w:semiHidden="1" w:unhideWhenUsed="1"/>
+    <w:lsdException w:name="Table Web 2" w:semiHidden="1" w:unhideWhenUsed="1"/>
     <w:lsdException w:name="Table Web 3" w:semiHidden="1" w:unhideWhenUsed="1"/>
     <w:lsdException w:name="Balloon Text" w:semiHidden="1" w:unhideWhenUsed="1"/>
     <w:lsdException w:name="Table Grid" w:uiPriority="39"/>

</xml_diff>

<commit_message>
make paterrn password and birthday
</commit_message>
<xml_diff>
--- a/documents/EcommerceDoc.docx
+++ b/documents/EcommerceDoc.docx
@@ -30,18 +30,10 @@
         </w:numPr>
       </w:pPr>
       <w:r>
-        <w:t xml:space="preserve">(step </w:t>
-      </w:r>
-      <w:proofErr w:type="gramStart"/>
-      <w:r>
-        <w:t>1)</w:t>
-      </w:r>
-      <w:r>
-        <w:t>Token</w:t>
-      </w:r>
-      <w:proofErr w:type="gramEnd"/>
-      <w:r>
-        <w:t xml:space="preserve"> system </w:t>
+        <w:t>(step 1)</w:t>
+      </w:r>
+      <w:r>
+        <w:t xml:space="preserve">Token system </w:t>
       </w:r>
     </w:p>
     <w:p>
@@ -64,7 +56,6 @@
           <w:numId w:val="1"/>
         </w:numPr>
       </w:pPr>
-      <w:proofErr w:type="gramStart"/>
       <w:r>
         <w:t>User</w:t>
       </w:r>
@@ -74,7 +65,6 @@
       <w:r>
         <w:t>name</w:t>
       </w:r>
-      <w:proofErr w:type="gramEnd"/>
       <w:r>
         <w:t xml:space="preserve"> </w:t>
       </w:r>
@@ -275,18 +265,10 @@
         </w:numPr>
       </w:pPr>
       <w:r>
-        <w:t xml:space="preserve">(step </w:t>
-      </w:r>
-      <w:proofErr w:type="gramStart"/>
-      <w:r>
-        <w:t>1 )</w:t>
-      </w:r>
-      <w:r>
-        <w:t>Check</w:t>
-      </w:r>
-      <w:proofErr w:type="gramEnd"/>
-      <w:r>
-        <w:t xml:space="preserve"> username </w:t>
+        <w:t>(step 1 )</w:t>
+      </w:r>
+      <w:r>
+        <w:t xml:space="preserve">Check username </w:t>
       </w:r>
     </w:p>
     <w:p>
@@ -734,21 +716,37 @@
         </w:numPr>
       </w:pPr>
       <w:r>
-        <w:t xml:space="preserve">Redirect </w:t>
-      </w:r>
-      <w:proofErr w:type="gramStart"/>
-      <w:r>
-        <w:t xml:space="preserve">page </w:t>
+        <w:t xml:space="preserve">Redirect page </w:t>
       </w:r>
       <w:r>
         <w:t xml:space="preserve"> </w:t>
       </w:r>
       <w:r>
+        <w:t>(410)</w:t>
+      </w:r>
+    </w:p>
+    <w:p>
+      <w:pPr>
+        <w:pStyle w:val="ListParagraph"/>
+        <w:numPr>
+          <w:ilvl w:val="1"/>
+          <w:numId w:val="1"/>
+        </w:numPr>
+      </w:pPr>
+      <w:r>
+        <w:t>Not have Authentication</w:t>
+      </w:r>
+      <w:r>
+        <w:t xml:space="preserve"> </w:t>
+      </w:r>
+      <w:r>
         <w:t>(</w:t>
       </w:r>
-      <w:proofErr w:type="gramEnd"/>
-      <w:r>
-        <w:t>410)</w:t>
+      <w:r>
+        <w:t>401</w:t>
+      </w:r>
+      <w:r>
+        <w:t>)</w:t>
       </w:r>
     </w:p>
     <w:p>
@@ -760,7 +758,10 @@
         </w:numPr>
       </w:pPr>
       <w:r>
-        <w:t>Not have Authentication</w:t>
+        <w:t xml:space="preserve">Block </w:t>
+      </w:r>
+      <w:r>
+        <w:t>page</w:t>
       </w:r>
       <w:r>
         <w:t xml:space="preserve"> </w:t>
@@ -769,7 +770,7 @@
         <w:t>(</w:t>
       </w:r>
       <w:r>
-        <w:t>401</w:t>
+        <w:t>405</w:t>
       </w:r>
       <w:r>
         <w:t>)</w:t>
@@ -784,22 +785,67 @@
         </w:numPr>
       </w:pPr>
       <w:r>
-        <w:t xml:space="preserve">Block </w:t>
+        <w:t xml:space="preserve">Fatal </w:t>
+      </w:r>
+      <w:r>
+        <w:t xml:space="preserve">error </w:t>
+      </w:r>
+      <w:r>
+        <w:t>(</w:t>
       </w:r>
       <w:r>
         <w:t>page</w:t>
       </w:r>
       <w:r>
+        <w:t xml:space="preserve"> else error code ex. 5XX)</w:t>
+      </w:r>
+    </w:p>
+    <w:p>
+      <w:pPr>
+        <w:pStyle w:val="ListParagraph"/>
+        <w:numPr>
+          <w:ilvl w:val="0"/>
+          <w:numId w:val="1"/>
+        </w:numPr>
+      </w:pPr>
+      <w:r>
+        <w:t>Error Text</w:t>
+      </w:r>
+    </w:p>
+    <w:p>
+      <w:pPr>
+        <w:pStyle w:val="ListParagraph"/>
+        <w:numPr>
+          <w:ilvl w:val="1"/>
+          <w:numId w:val="1"/>
+        </w:numPr>
+      </w:pPr>
+      <w:r>
+        <w:t>Have SQL error E104</w:t>
+      </w:r>
+      <w:r>
+        <w:t xml:space="preserve"> ()</w:t>
+      </w:r>
+    </w:p>
+    <w:p>
+      <w:pPr>
+        <w:pStyle w:val="ListParagraph"/>
+        <w:numPr>
+          <w:ilvl w:val="1"/>
+          <w:numId w:val="1"/>
+        </w:numPr>
+      </w:pPr>
+      <w:r>
         <w:t xml:space="preserve"> </w:t>
       </w:r>
       <w:r>
-        <w:t>(</w:t>
-      </w:r>
-      <w:r>
-        <w:t>405</w:t>
-      </w:r>
-      <w:r>
-        <w:t>)</w:t>
+        <w:t xml:space="preserve">device is not </w:t>
+      </w:r>
+      <w:r>
+        <w:t>authorized E103</w:t>
+      </w:r>
+      <w:r>
+        <w:t xml:space="preserve"> (Not have Authentication)</w:t>
       </w:r>
     </w:p>
     <w:p>
@@ -811,92 +857,15 @@
         </w:numPr>
       </w:pPr>
       <w:r>
-        <w:t xml:space="preserve">Fatal </w:t>
-      </w:r>
-      <w:r>
-        <w:t xml:space="preserve">error </w:t>
-      </w:r>
-      <w:r>
-        <w:t>(</w:t>
-      </w:r>
-      <w:r>
-        <w:t>page</w:t>
-      </w:r>
-      <w:r>
-        <w:t xml:space="preserve"> else error code ex. 5XX)</w:t>
-      </w:r>
-    </w:p>
-    <w:p>
-      <w:pPr>
-        <w:pStyle w:val="ListParagraph"/>
-        <w:numPr>
-          <w:ilvl w:val="0"/>
-          <w:numId w:val="1"/>
-        </w:numPr>
-      </w:pPr>
-      <w:r>
-        <w:t>Error Text</w:t>
-      </w:r>
-    </w:p>
-    <w:p>
-      <w:pPr>
-        <w:pStyle w:val="ListParagraph"/>
-        <w:numPr>
-          <w:ilvl w:val="1"/>
-          <w:numId w:val="1"/>
-        </w:numPr>
-      </w:pPr>
-      <w:r>
-        <w:t>Have SQL error E104</w:t>
-      </w:r>
-      <w:r>
-        <w:t xml:space="preserve"> ()</w:t>
-      </w:r>
-    </w:p>
-    <w:p>
-      <w:pPr>
-        <w:pStyle w:val="ListParagraph"/>
-        <w:numPr>
-          <w:ilvl w:val="1"/>
-          <w:numId w:val="1"/>
-        </w:numPr>
-      </w:pPr>
-      <w:r>
-        <w:t xml:space="preserve"> </w:t>
-      </w:r>
-      <w:r>
-        <w:t xml:space="preserve">device is not </w:t>
-      </w:r>
-      <w:r>
-        <w:t>authorized E103</w:t>
-      </w:r>
-      <w:r>
-        <w:t xml:space="preserve"> (Not have Authentication)</w:t>
-      </w:r>
-    </w:p>
-    <w:p>
-      <w:pPr>
-        <w:pStyle w:val="ListParagraph"/>
-        <w:numPr>
-          <w:ilvl w:val="1"/>
-          <w:numId w:val="1"/>
-        </w:numPr>
-      </w:pPr>
-      <w:r>
         <w:t xml:space="preserve">No </w:t>
       </w:r>
       <w:proofErr w:type="spellStart"/>
-      <w:proofErr w:type="gramStart"/>
       <w:r>
         <w:t>priviledge</w:t>
       </w:r>
       <w:proofErr w:type="spellEnd"/>
       <w:r>
-        <w:t xml:space="preserve">  E</w:t>
-      </w:r>
-      <w:proofErr w:type="gramEnd"/>
-      <w:r>
-        <w:t>101 (Not have Authentication)</w:t>
+        <w:t xml:space="preserve">  E101 (Not have Authentication)</w:t>
       </w:r>
     </w:p>
     <w:p>
@@ -1117,13 +1086,8 @@
           <w:numId w:val="1"/>
         </w:numPr>
       </w:pPr>
-      <w:bookmarkStart w:id="0" w:name="_GoBack"/>
-      <w:r>
-        <w:t xml:space="preserve">E119 </w:t>
-      </w:r>
-      <w:bookmarkEnd w:id="0"/>
-      <w:r>
-        <w:t>file type not found</w:t>
+      <w:r>
+        <w:t>E119 file type not found</w:t>
       </w:r>
     </w:p>
     <w:p/>
@@ -1229,6 +1193,30 @@
     <w:p>
       <w:pPr>
         <w:pStyle w:val="ListParagraph"/>
+      </w:pPr>
+      <w:r>
+        <w:t xml:space="preserve">Pattern </w:t>
+      </w:r>
+      <w:r>
+        <w:t xml:space="preserve"> </w:t>
+      </w:r>
+      <w:bookmarkStart w:id="0" w:name="_GoBack"/>
+      <w:bookmarkEnd w:id="0"/>
+      <w:r>
+        <w:t>^(([1]{0,1}[9]{0,1}[0-9]{0,1}[0-9]{0,1})|([2]{0,1}[0]{0,1}[0-1]{0,1}[0-9]{0,1}))-([0-9]{0,2})-([0-9]{0,2})$</w:t>
+      </w:r>
+    </w:p>
+    <w:p>
+      <w:pPr>
+        <w:pStyle w:val="ListParagraph"/>
+      </w:pPr>
+      <w:r>
+        <w:t>From 1900 to 2019</w:t>
+      </w:r>
+    </w:p>
+    <w:p>
+      <w:pPr>
+        <w:pStyle w:val="ListParagraph"/>
         <w:numPr>
           <w:ilvl w:val="0"/>
           <w:numId w:val="3"/>
@@ -1330,6 +1318,721 @@
       <w:r>
         <w:t>Password (Required)</w:t>
       </w:r>
+      <w:r>
+        <w:t xml:space="preserve"> </w:t>
+      </w:r>
+    </w:p>
+    <w:p>
+      <w:pPr>
+        <w:pStyle w:val="ListParagraph"/>
+      </w:pPr>
+      <w:r>
+        <w:t xml:space="preserve">Pattern </w:t>
+      </w:r>
+      <w:r>
+        <w:t>^(?:(?=.*[a-z])(?:(?=.*[A-Z])(?=.*[\d\W])|(?=.*\W)(?=.*\d))|(?=.*\W)(?=.*[A-Z])(?=.*\d)).{8,}$</w:t>
+      </w:r>
+    </w:p>
+    <w:p>
+      <w:pPr>
+        <w:tabs>
+          <w:tab w:val="left" w:pos="916"/>
+          <w:tab w:val="left" w:pos="1832"/>
+          <w:tab w:val="left" w:pos="2748"/>
+          <w:tab w:val="left" w:pos="3664"/>
+          <w:tab w:val="left" w:pos="4580"/>
+          <w:tab w:val="left" w:pos="5496"/>
+          <w:tab w:val="left" w:pos="6412"/>
+          <w:tab w:val="left" w:pos="7328"/>
+          <w:tab w:val="left" w:pos="8244"/>
+          <w:tab w:val="left" w:pos="9160"/>
+          <w:tab w:val="left" w:pos="10076"/>
+          <w:tab w:val="left" w:pos="10992"/>
+          <w:tab w:val="left" w:pos="11908"/>
+          <w:tab w:val="left" w:pos="12824"/>
+          <w:tab w:val="left" w:pos="13740"/>
+          <w:tab w:val="left" w:pos="14656"/>
+        </w:tabs>
+        <w:spacing w:after="0" w:line="240" w:lineRule="auto"/>
+        <w:textAlignment w:val="baseline"/>
+        <w:rPr>
+          <w:rFonts w:ascii="inherit" w:eastAsia="Times New Roman" w:hAnsi="inherit" w:cs="Courier New"/>
+          <w:color w:val="242729"/>
+          <w:sz w:val="20"/>
+          <w:szCs w:val="20"/>
+          <w:bdr w:val="none" w:sz="0" w:space="0" w:color="auto" w:frame="1"/>
+        </w:rPr>
+      </w:pPr>
+      <w:r>
+        <w:rPr>
+          <w:rFonts w:ascii="inherit" w:eastAsia="Times New Roman" w:hAnsi="inherit" w:cs="Courier New"/>
+          <w:color w:val="242729"/>
+          <w:sz w:val="20"/>
+          <w:szCs w:val="20"/>
+          <w:bdr w:val="none" w:sz="0" w:space="0" w:color="auto" w:frame="1"/>
+        </w:rPr>
+        <w:t>^</w:t>
+      </w:r>
+    </w:p>
+    <w:p>
+      <w:pPr>
+        <w:tabs>
+          <w:tab w:val="left" w:pos="916"/>
+          <w:tab w:val="left" w:pos="1832"/>
+          <w:tab w:val="left" w:pos="2748"/>
+          <w:tab w:val="left" w:pos="3664"/>
+          <w:tab w:val="left" w:pos="4580"/>
+          <w:tab w:val="left" w:pos="5496"/>
+          <w:tab w:val="left" w:pos="6412"/>
+          <w:tab w:val="left" w:pos="7328"/>
+          <w:tab w:val="left" w:pos="8244"/>
+          <w:tab w:val="left" w:pos="9160"/>
+          <w:tab w:val="left" w:pos="10076"/>
+          <w:tab w:val="left" w:pos="10992"/>
+          <w:tab w:val="left" w:pos="11908"/>
+          <w:tab w:val="left" w:pos="12824"/>
+          <w:tab w:val="left" w:pos="13740"/>
+          <w:tab w:val="left" w:pos="14656"/>
+        </w:tabs>
+        <w:spacing w:after="0" w:line="240" w:lineRule="auto"/>
+        <w:textAlignment w:val="baseline"/>
+        <w:rPr>
+          <w:rFonts w:ascii="inherit" w:eastAsia="Times New Roman" w:hAnsi="inherit" w:cs="Courier New"/>
+          <w:color w:val="242729"/>
+          <w:sz w:val="20"/>
+          <w:szCs w:val="20"/>
+          <w:bdr w:val="none" w:sz="0" w:space="0" w:color="auto" w:frame="1"/>
+        </w:rPr>
+      </w:pPr>
+      <w:r>
+        <w:rPr>
+          <w:rFonts w:ascii="inherit" w:eastAsia="Times New Roman" w:hAnsi="inherit" w:cs="Courier New"/>
+          <w:color w:val="242729"/>
+          <w:sz w:val="20"/>
+          <w:szCs w:val="20"/>
+          <w:bdr w:val="none" w:sz="0" w:space="0" w:color="auto" w:frame="1"/>
+        </w:rPr>
+        <w:t>(?:</w:t>
+      </w:r>
+    </w:p>
+    <w:p>
+      <w:pPr>
+        <w:tabs>
+          <w:tab w:val="left" w:pos="916"/>
+          <w:tab w:val="left" w:pos="1832"/>
+          <w:tab w:val="left" w:pos="2748"/>
+          <w:tab w:val="left" w:pos="3664"/>
+          <w:tab w:val="left" w:pos="4580"/>
+          <w:tab w:val="left" w:pos="5496"/>
+          <w:tab w:val="left" w:pos="6412"/>
+          <w:tab w:val="left" w:pos="7328"/>
+          <w:tab w:val="left" w:pos="8244"/>
+          <w:tab w:val="left" w:pos="9160"/>
+          <w:tab w:val="left" w:pos="10076"/>
+          <w:tab w:val="left" w:pos="10992"/>
+          <w:tab w:val="left" w:pos="11908"/>
+          <w:tab w:val="left" w:pos="12824"/>
+          <w:tab w:val="left" w:pos="13740"/>
+          <w:tab w:val="left" w:pos="14656"/>
+        </w:tabs>
+        <w:spacing w:after="0" w:line="240" w:lineRule="auto"/>
+        <w:textAlignment w:val="baseline"/>
+        <w:rPr>
+          <w:rFonts w:ascii="inherit" w:eastAsia="Times New Roman" w:hAnsi="inherit" w:cs="Courier New"/>
+          <w:color w:val="242729"/>
+          <w:sz w:val="20"/>
+          <w:szCs w:val="20"/>
+          <w:bdr w:val="none" w:sz="0" w:space="0" w:color="auto" w:frame="1"/>
+        </w:rPr>
+      </w:pPr>
+      <w:r>
+        <w:rPr>
+          <w:rFonts w:ascii="inherit" w:eastAsia="Times New Roman" w:hAnsi="inherit" w:cs="Courier New"/>
+          <w:color w:val="242729"/>
+          <w:sz w:val="20"/>
+          <w:szCs w:val="20"/>
+          <w:bdr w:val="none" w:sz="0" w:space="0" w:color="auto" w:frame="1"/>
+        </w:rPr>
+        <w:t xml:space="preserve">    (?=.*[a-z])       # 1. there is a lower-case letter ahead,</w:t>
+      </w:r>
+    </w:p>
+    <w:p>
+      <w:pPr>
+        <w:tabs>
+          <w:tab w:val="left" w:pos="916"/>
+          <w:tab w:val="left" w:pos="1832"/>
+          <w:tab w:val="left" w:pos="2748"/>
+          <w:tab w:val="left" w:pos="3664"/>
+          <w:tab w:val="left" w:pos="4580"/>
+          <w:tab w:val="left" w:pos="5496"/>
+          <w:tab w:val="left" w:pos="6412"/>
+          <w:tab w:val="left" w:pos="7328"/>
+          <w:tab w:val="left" w:pos="8244"/>
+          <w:tab w:val="left" w:pos="9160"/>
+          <w:tab w:val="left" w:pos="10076"/>
+          <w:tab w:val="left" w:pos="10992"/>
+          <w:tab w:val="left" w:pos="11908"/>
+          <w:tab w:val="left" w:pos="12824"/>
+          <w:tab w:val="left" w:pos="13740"/>
+          <w:tab w:val="left" w:pos="14656"/>
+        </w:tabs>
+        <w:spacing w:after="0" w:line="240" w:lineRule="auto"/>
+        <w:textAlignment w:val="baseline"/>
+        <w:rPr>
+          <w:rFonts w:ascii="inherit" w:eastAsia="Times New Roman" w:hAnsi="inherit" w:cs="Courier New"/>
+          <w:color w:val="242729"/>
+          <w:sz w:val="20"/>
+          <w:szCs w:val="20"/>
+          <w:bdr w:val="none" w:sz="0" w:space="0" w:color="auto" w:frame="1"/>
+        </w:rPr>
+      </w:pPr>
+      <w:r>
+        <w:rPr>
+          <w:rFonts w:ascii="inherit" w:eastAsia="Times New Roman" w:hAnsi="inherit" w:cs="Courier New"/>
+          <w:color w:val="242729"/>
+          <w:sz w:val="20"/>
+          <w:szCs w:val="20"/>
+          <w:bdr w:val="none" w:sz="0" w:space="0" w:color="auto" w:frame="1"/>
+        </w:rPr>
+        <w:t xml:space="preserve">    (?:               #    and</w:t>
+      </w:r>
+    </w:p>
+    <w:p>
+      <w:pPr>
+        <w:tabs>
+          <w:tab w:val="left" w:pos="916"/>
+          <w:tab w:val="left" w:pos="1832"/>
+          <w:tab w:val="left" w:pos="2748"/>
+          <w:tab w:val="left" w:pos="3664"/>
+          <w:tab w:val="left" w:pos="4580"/>
+          <w:tab w:val="left" w:pos="5496"/>
+          <w:tab w:val="left" w:pos="6412"/>
+          <w:tab w:val="left" w:pos="7328"/>
+          <w:tab w:val="left" w:pos="8244"/>
+          <w:tab w:val="left" w:pos="9160"/>
+          <w:tab w:val="left" w:pos="10076"/>
+          <w:tab w:val="left" w:pos="10992"/>
+          <w:tab w:val="left" w:pos="11908"/>
+          <w:tab w:val="left" w:pos="12824"/>
+          <w:tab w:val="left" w:pos="13740"/>
+          <w:tab w:val="left" w:pos="14656"/>
+        </w:tabs>
+        <w:spacing w:after="0" w:line="240" w:lineRule="auto"/>
+        <w:textAlignment w:val="baseline"/>
+        <w:rPr>
+          <w:rFonts w:ascii="inherit" w:eastAsia="Times New Roman" w:hAnsi="inherit" w:cs="Courier New"/>
+          <w:color w:val="242729"/>
+          <w:sz w:val="20"/>
+          <w:szCs w:val="20"/>
+          <w:bdr w:val="none" w:sz="0" w:space="0" w:color="auto" w:frame="1"/>
+        </w:rPr>
+      </w:pPr>
+      <w:r>
+        <w:rPr>
+          <w:rFonts w:ascii="inherit" w:eastAsia="Times New Roman" w:hAnsi="inherit" w:cs="Courier New"/>
+          <w:color w:val="242729"/>
+          <w:sz w:val="20"/>
+          <w:szCs w:val="20"/>
+          <w:bdr w:val="none" w:sz="0" w:space="0" w:color="auto" w:frame="1"/>
+        </w:rPr>
+        <w:t xml:space="preserve">        (?=.*[A-Z])   #     1.a.i) there is also an upper-case letter, and</w:t>
+      </w:r>
+    </w:p>
+    <w:p>
+      <w:pPr>
+        <w:tabs>
+          <w:tab w:val="left" w:pos="916"/>
+          <w:tab w:val="left" w:pos="1832"/>
+          <w:tab w:val="left" w:pos="2748"/>
+          <w:tab w:val="left" w:pos="3664"/>
+          <w:tab w:val="left" w:pos="4580"/>
+          <w:tab w:val="left" w:pos="5496"/>
+          <w:tab w:val="left" w:pos="6412"/>
+          <w:tab w:val="left" w:pos="7328"/>
+          <w:tab w:val="left" w:pos="8244"/>
+          <w:tab w:val="left" w:pos="9160"/>
+          <w:tab w:val="left" w:pos="10076"/>
+          <w:tab w:val="left" w:pos="10992"/>
+          <w:tab w:val="left" w:pos="11908"/>
+          <w:tab w:val="left" w:pos="12824"/>
+          <w:tab w:val="left" w:pos="13740"/>
+          <w:tab w:val="left" w:pos="14656"/>
+        </w:tabs>
+        <w:spacing w:after="0" w:line="240" w:lineRule="auto"/>
+        <w:textAlignment w:val="baseline"/>
+        <w:rPr>
+          <w:rFonts w:ascii="inherit" w:eastAsia="Times New Roman" w:hAnsi="inherit" w:cs="Courier New"/>
+          <w:color w:val="242729"/>
+          <w:sz w:val="20"/>
+          <w:szCs w:val="20"/>
+          <w:bdr w:val="none" w:sz="0" w:space="0" w:color="auto" w:frame="1"/>
+        </w:rPr>
+      </w:pPr>
+      <w:r>
+        <w:rPr>
+          <w:rFonts w:ascii="inherit" w:eastAsia="Times New Roman" w:hAnsi="inherit" w:cs="Courier New"/>
+          <w:color w:val="242729"/>
+          <w:sz w:val="20"/>
+          <w:szCs w:val="20"/>
+          <w:bdr w:val="none" w:sz="0" w:space="0" w:color="auto" w:frame="1"/>
+        </w:rPr>
+        <w:t xml:space="preserve">        (?=.*[\d\W])  #     1.a.ii) a number (\d) or symbol (\W),</w:t>
+      </w:r>
+    </w:p>
+    <w:p>
+      <w:pPr>
+        <w:tabs>
+          <w:tab w:val="left" w:pos="916"/>
+          <w:tab w:val="left" w:pos="1832"/>
+          <w:tab w:val="left" w:pos="2748"/>
+          <w:tab w:val="left" w:pos="3664"/>
+          <w:tab w:val="left" w:pos="4580"/>
+          <w:tab w:val="left" w:pos="5496"/>
+          <w:tab w:val="left" w:pos="6412"/>
+          <w:tab w:val="left" w:pos="7328"/>
+          <w:tab w:val="left" w:pos="8244"/>
+          <w:tab w:val="left" w:pos="9160"/>
+          <w:tab w:val="left" w:pos="10076"/>
+          <w:tab w:val="left" w:pos="10992"/>
+          <w:tab w:val="left" w:pos="11908"/>
+          <w:tab w:val="left" w:pos="12824"/>
+          <w:tab w:val="left" w:pos="13740"/>
+          <w:tab w:val="left" w:pos="14656"/>
+        </w:tabs>
+        <w:spacing w:after="0" w:line="240" w:lineRule="auto"/>
+        <w:textAlignment w:val="baseline"/>
+        <w:rPr>
+          <w:rFonts w:ascii="inherit" w:eastAsia="Times New Roman" w:hAnsi="inherit" w:cs="Courier New"/>
+          <w:color w:val="242729"/>
+          <w:sz w:val="20"/>
+          <w:szCs w:val="20"/>
+          <w:bdr w:val="none" w:sz="0" w:space="0" w:color="auto" w:frame="1"/>
+        </w:rPr>
+      </w:pPr>
+      <w:r>
+        <w:rPr>
+          <w:rFonts w:ascii="inherit" w:eastAsia="Times New Roman" w:hAnsi="inherit" w:cs="Courier New"/>
+          <w:color w:val="242729"/>
+          <w:sz w:val="20"/>
+          <w:szCs w:val="20"/>
+          <w:bdr w:val="none" w:sz="0" w:space="0" w:color="auto" w:frame="1"/>
+        </w:rPr>
+        <w:t xml:space="preserve">    |                 #    or</w:t>
+      </w:r>
+    </w:p>
+    <w:p>
+      <w:pPr>
+        <w:tabs>
+          <w:tab w:val="left" w:pos="916"/>
+          <w:tab w:val="left" w:pos="1832"/>
+          <w:tab w:val="left" w:pos="2748"/>
+          <w:tab w:val="left" w:pos="3664"/>
+          <w:tab w:val="left" w:pos="4580"/>
+          <w:tab w:val="left" w:pos="5496"/>
+          <w:tab w:val="left" w:pos="6412"/>
+          <w:tab w:val="left" w:pos="7328"/>
+          <w:tab w:val="left" w:pos="8244"/>
+          <w:tab w:val="left" w:pos="9160"/>
+          <w:tab w:val="left" w:pos="10076"/>
+          <w:tab w:val="left" w:pos="10992"/>
+          <w:tab w:val="left" w:pos="11908"/>
+          <w:tab w:val="left" w:pos="12824"/>
+          <w:tab w:val="left" w:pos="13740"/>
+          <w:tab w:val="left" w:pos="14656"/>
+        </w:tabs>
+        <w:spacing w:after="0" w:line="240" w:lineRule="auto"/>
+        <w:textAlignment w:val="baseline"/>
+        <w:rPr>
+          <w:rFonts w:ascii="inherit" w:eastAsia="Times New Roman" w:hAnsi="inherit" w:cs="Courier New"/>
+          <w:color w:val="242729"/>
+          <w:sz w:val="20"/>
+          <w:szCs w:val="20"/>
+          <w:bdr w:val="none" w:sz="0" w:space="0" w:color="auto" w:frame="1"/>
+        </w:rPr>
+      </w:pPr>
+      <w:r>
+        <w:rPr>
+          <w:rFonts w:ascii="inherit" w:eastAsia="Times New Roman" w:hAnsi="inherit" w:cs="Courier New"/>
+          <w:color w:val="242729"/>
+          <w:sz w:val="20"/>
+          <w:szCs w:val="20"/>
+          <w:bdr w:val="none" w:sz="0" w:space="0" w:color="auto" w:frame="1"/>
+        </w:rPr>
+        <w:t xml:space="preserve">        (?=.*\W)      #     1.b.i) there is a symbol, and</w:t>
+      </w:r>
+    </w:p>
+    <w:p>
+      <w:pPr>
+        <w:tabs>
+          <w:tab w:val="left" w:pos="916"/>
+          <w:tab w:val="left" w:pos="1832"/>
+          <w:tab w:val="left" w:pos="2748"/>
+          <w:tab w:val="left" w:pos="3664"/>
+          <w:tab w:val="left" w:pos="4580"/>
+          <w:tab w:val="left" w:pos="5496"/>
+          <w:tab w:val="left" w:pos="6412"/>
+          <w:tab w:val="left" w:pos="7328"/>
+          <w:tab w:val="left" w:pos="8244"/>
+          <w:tab w:val="left" w:pos="9160"/>
+          <w:tab w:val="left" w:pos="10076"/>
+          <w:tab w:val="left" w:pos="10992"/>
+          <w:tab w:val="left" w:pos="11908"/>
+          <w:tab w:val="left" w:pos="12824"/>
+          <w:tab w:val="left" w:pos="13740"/>
+          <w:tab w:val="left" w:pos="14656"/>
+        </w:tabs>
+        <w:spacing w:after="0" w:line="240" w:lineRule="auto"/>
+        <w:textAlignment w:val="baseline"/>
+        <w:rPr>
+          <w:rFonts w:ascii="inherit" w:eastAsia="Times New Roman" w:hAnsi="inherit" w:cs="Courier New"/>
+          <w:color w:val="242729"/>
+          <w:sz w:val="20"/>
+          <w:szCs w:val="20"/>
+          <w:bdr w:val="none" w:sz="0" w:space="0" w:color="auto" w:frame="1"/>
+        </w:rPr>
+      </w:pPr>
+      <w:r>
+        <w:rPr>
+          <w:rFonts w:ascii="inherit" w:eastAsia="Times New Roman" w:hAnsi="inherit" w:cs="Courier New"/>
+          <w:color w:val="242729"/>
+          <w:sz w:val="20"/>
+          <w:szCs w:val="20"/>
+          <w:bdr w:val="none" w:sz="0" w:space="0" w:color="auto" w:frame="1"/>
+        </w:rPr>
+        <w:t xml:space="preserve">        (?=.*\d)      #     1.b.ii) a number ahead</w:t>
+      </w:r>
+    </w:p>
+    <w:p>
+      <w:pPr>
+        <w:tabs>
+          <w:tab w:val="left" w:pos="916"/>
+          <w:tab w:val="left" w:pos="1832"/>
+          <w:tab w:val="left" w:pos="2748"/>
+          <w:tab w:val="left" w:pos="3664"/>
+          <w:tab w:val="left" w:pos="4580"/>
+          <w:tab w:val="left" w:pos="5496"/>
+          <w:tab w:val="left" w:pos="6412"/>
+          <w:tab w:val="left" w:pos="7328"/>
+          <w:tab w:val="left" w:pos="8244"/>
+          <w:tab w:val="left" w:pos="9160"/>
+          <w:tab w:val="left" w:pos="10076"/>
+          <w:tab w:val="left" w:pos="10992"/>
+          <w:tab w:val="left" w:pos="11908"/>
+          <w:tab w:val="left" w:pos="12824"/>
+          <w:tab w:val="left" w:pos="13740"/>
+          <w:tab w:val="left" w:pos="14656"/>
+        </w:tabs>
+        <w:spacing w:after="0" w:line="240" w:lineRule="auto"/>
+        <w:textAlignment w:val="baseline"/>
+        <w:rPr>
+          <w:rFonts w:ascii="inherit" w:eastAsia="Times New Roman" w:hAnsi="inherit" w:cs="Courier New"/>
+          <w:color w:val="242729"/>
+          <w:sz w:val="20"/>
+          <w:szCs w:val="20"/>
+          <w:bdr w:val="none" w:sz="0" w:space="0" w:color="auto" w:frame="1"/>
+        </w:rPr>
+      </w:pPr>
+      <w:r>
+        <w:rPr>
+          <w:rFonts w:ascii="inherit" w:eastAsia="Times New Roman" w:hAnsi="inherit" w:cs="Courier New"/>
+          <w:color w:val="242729"/>
+          <w:sz w:val="20"/>
+          <w:szCs w:val="20"/>
+          <w:bdr w:val="none" w:sz="0" w:space="0" w:color="auto" w:frame="1"/>
+        </w:rPr>
+        <w:t xml:space="preserve">    )</w:t>
+      </w:r>
+    </w:p>
+    <w:p>
+      <w:pPr>
+        <w:tabs>
+          <w:tab w:val="left" w:pos="916"/>
+          <w:tab w:val="left" w:pos="1832"/>
+          <w:tab w:val="left" w:pos="2748"/>
+          <w:tab w:val="left" w:pos="3664"/>
+          <w:tab w:val="left" w:pos="4580"/>
+          <w:tab w:val="left" w:pos="5496"/>
+          <w:tab w:val="left" w:pos="6412"/>
+          <w:tab w:val="left" w:pos="7328"/>
+          <w:tab w:val="left" w:pos="8244"/>
+          <w:tab w:val="left" w:pos="9160"/>
+          <w:tab w:val="left" w:pos="10076"/>
+          <w:tab w:val="left" w:pos="10992"/>
+          <w:tab w:val="left" w:pos="11908"/>
+          <w:tab w:val="left" w:pos="12824"/>
+          <w:tab w:val="left" w:pos="13740"/>
+          <w:tab w:val="left" w:pos="14656"/>
+        </w:tabs>
+        <w:spacing w:after="0" w:line="240" w:lineRule="auto"/>
+        <w:textAlignment w:val="baseline"/>
+        <w:rPr>
+          <w:rFonts w:ascii="inherit" w:eastAsia="Times New Roman" w:hAnsi="inherit" w:cs="Courier New"/>
+          <w:color w:val="242729"/>
+          <w:sz w:val="20"/>
+          <w:szCs w:val="20"/>
+          <w:bdr w:val="none" w:sz="0" w:space="0" w:color="auto" w:frame="1"/>
+        </w:rPr>
+      </w:pPr>
+      <w:r>
+        <w:rPr>
+          <w:rFonts w:ascii="inherit" w:eastAsia="Times New Roman" w:hAnsi="inherit" w:cs="Courier New"/>
+          <w:color w:val="242729"/>
+          <w:sz w:val="20"/>
+          <w:szCs w:val="20"/>
+          <w:bdr w:val="none" w:sz="0" w:space="0" w:color="auto" w:frame="1"/>
+        </w:rPr>
+        <w:t>|                     # OR</w:t>
+      </w:r>
+    </w:p>
+    <w:p>
+      <w:pPr>
+        <w:tabs>
+          <w:tab w:val="left" w:pos="916"/>
+          <w:tab w:val="left" w:pos="1832"/>
+          <w:tab w:val="left" w:pos="2748"/>
+          <w:tab w:val="left" w:pos="3664"/>
+          <w:tab w:val="left" w:pos="4580"/>
+          <w:tab w:val="left" w:pos="5496"/>
+          <w:tab w:val="left" w:pos="6412"/>
+          <w:tab w:val="left" w:pos="7328"/>
+          <w:tab w:val="left" w:pos="8244"/>
+          <w:tab w:val="left" w:pos="9160"/>
+          <w:tab w:val="left" w:pos="10076"/>
+          <w:tab w:val="left" w:pos="10992"/>
+          <w:tab w:val="left" w:pos="11908"/>
+          <w:tab w:val="left" w:pos="12824"/>
+          <w:tab w:val="left" w:pos="13740"/>
+          <w:tab w:val="left" w:pos="14656"/>
+        </w:tabs>
+        <w:spacing w:after="0" w:line="240" w:lineRule="auto"/>
+        <w:textAlignment w:val="baseline"/>
+        <w:rPr>
+          <w:rFonts w:ascii="inherit" w:eastAsia="Times New Roman" w:hAnsi="inherit" w:cs="Courier New"/>
+          <w:color w:val="242729"/>
+          <w:sz w:val="20"/>
+          <w:szCs w:val="20"/>
+          <w:bdr w:val="none" w:sz="0" w:space="0" w:color="auto" w:frame="1"/>
+        </w:rPr>
+      </w:pPr>
+      <w:r>
+        <w:rPr>
+          <w:rFonts w:ascii="inherit" w:eastAsia="Times New Roman" w:hAnsi="inherit" w:cs="Courier New"/>
+          <w:color w:val="242729"/>
+          <w:sz w:val="20"/>
+          <w:szCs w:val="20"/>
+          <w:bdr w:val="none" w:sz="0" w:space="0" w:color="auto" w:frame="1"/>
+        </w:rPr>
+        <w:t xml:space="preserve">    (?=.*\W)          # 2.a) there is a symbol, and</w:t>
+      </w:r>
+    </w:p>
+    <w:p>
+      <w:pPr>
+        <w:tabs>
+          <w:tab w:val="left" w:pos="916"/>
+          <w:tab w:val="left" w:pos="1832"/>
+          <w:tab w:val="left" w:pos="2748"/>
+          <w:tab w:val="left" w:pos="3664"/>
+          <w:tab w:val="left" w:pos="4580"/>
+          <w:tab w:val="left" w:pos="5496"/>
+          <w:tab w:val="left" w:pos="6412"/>
+          <w:tab w:val="left" w:pos="7328"/>
+          <w:tab w:val="left" w:pos="8244"/>
+          <w:tab w:val="left" w:pos="9160"/>
+          <w:tab w:val="left" w:pos="10076"/>
+          <w:tab w:val="left" w:pos="10992"/>
+          <w:tab w:val="left" w:pos="11908"/>
+          <w:tab w:val="left" w:pos="12824"/>
+          <w:tab w:val="left" w:pos="13740"/>
+          <w:tab w:val="left" w:pos="14656"/>
+        </w:tabs>
+        <w:spacing w:after="0" w:line="240" w:lineRule="auto"/>
+        <w:textAlignment w:val="baseline"/>
+        <w:rPr>
+          <w:rFonts w:ascii="inherit" w:eastAsia="Times New Roman" w:hAnsi="inherit" w:cs="Courier New"/>
+          <w:color w:val="242729"/>
+          <w:sz w:val="20"/>
+          <w:szCs w:val="20"/>
+          <w:bdr w:val="none" w:sz="0" w:space="0" w:color="auto" w:frame="1"/>
+        </w:rPr>
+      </w:pPr>
+      <w:r>
+        <w:rPr>
+          <w:rFonts w:ascii="inherit" w:eastAsia="Times New Roman" w:hAnsi="inherit" w:cs="Courier New"/>
+          <w:color w:val="242729"/>
+          <w:sz w:val="20"/>
+          <w:szCs w:val="20"/>
+          <w:bdr w:val="none" w:sz="0" w:space="0" w:color="auto" w:frame="1"/>
+        </w:rPr>
+        <w:t xml:space="preserve">    (?=.*[A-Z])       # 2.b) an upper-case letter, and</w:t>
+      </w:r>
+    </w:p>
+    <w:p>
+      <w:pPr>
+        <w:tabs>
+          <w:tab w:val="left" w:pos="916"/>
+          <w:tab w:val="left" w:pos="1832"/>
+          <w:tab w:val="left" w:pos="2748"/>
+          <w:tab w:val="left" w:pos="3664"/>
+          <w:tab w:val="left" w:pos="4580"/>
+          <w:tab w:val="left" w:pos="5496"/>
+          <w:tab w:val="left" w:pos="6412"/>
+          <w:tab w:val="left" w:pos="7328"/>
+          <w:tab w:val="left" w:pos="8244"/>
+          <w:tab w:val="left" w:pos="9160"/>
+          <w:tab w:val="left" w:pos="10076"/>
+          <w:tab w:val="left" w:pos="10992"/>
+          <w:tab w:val="left" w:pos="11908"/>
+          <w:tab w:val="left" w:pos="12824"/>
+          <w:tab w:val="left" w:pos="13740"/>
+          <w:tab w:val="left" w:pos="14656"/>
+        </w:tabs>
+        <w:spacing w:after="0" w:line="240" w:lineRule="auto"/>
+        <w:textAlignment w:val="baseline"/>
+        <w:rPr>
+          <w:rFonts w:ascii="inherit" w:eastAsia="Times New Roman" w:hAnsi="inherit" w:cs="Courier New"/>
+          <w:color w:val="242729"/>
+          <w:sz w:val="20"/>
+          <w:szCs w:val="20"/>
+          <w:bdr w:val="none" w:sz="0" w:space="0" w:color="auto" w:frame="1"/>
+        </w:rPr>
+      </w:pPr>
+      <w:r>
+        <w:rPr>
+          <w:rFonts w:ascii="inherit" w:eastAsia="Times New Roman" w:hAnsi="inherit" w:cs="Courier New"/>
+          <w:color w:val="242729"/>
+          <w:sz w:val="20"/>
+          <w:szCs w:val="20"/>
+          <w:bdr w:val="none" w:sz="0" w:space="0" w:color="auto" w:frame="1"/>
+        </w:rPr>
+        <w:t xml:space="preserve">    (?=.*\d)          # 2.c) a number ahead.</w:t>
+      </w:r>
+    </w:p>
+    <w:p>
+      <w:pPr>
+        <w:tabs>
+          <w:tab w:val="left" w:pos="916"/>
+          <w:tab w:val="left" w:pos="1832"/>
+          <w:tab w:val="left" w:pos="2748"/>
+          <w:tab w:val="left" w:pos="3664"/>
+          <w:tab w:val="left" w:pos="4580"/>
+          <w:tab w:val="left" w:pos="5496"/>
+          <w:tab w:val="left" w:pos="6412"/>
+          <w:tab w:val="left" w:pos="7328"/>
+          <w:tab w:val="left" w:pos="8244"/>
+          <w:tab w:val="left" w:pos="9160"/>
+          <w:tab w:val="left" w:pos="10076"/>
+          <w:tab w:val="left" w:pos="10992"/>
+          <w:tab w:val="left" w:pos="11908"/>
+          <w:tab w:val="left" w:pos="12824"/>
+          <w:tab w:val="left" w:pos="13740"/>
+          <w:tab w:val="left" w:pos="14656"/>
+        </w:tabs>
+        <w:spacing w:after="0" w:line="240" w:lineRule="auto"/>
+        <w:textAlignment w:val="baseline"/>
+        <w:rPr>
+          <w:rFonts w:ascii="inherit" w:eastAsia="Times New Roman" w:hAnsi="inherit" w:cs="Courier New"/>
+          <w:color w:val="242729"/>
+          <w:sz w:val="20"/>
+          <w:szCs w:val="20"/>
+          <w:bdr w:val="none" w:sz="0" w:space="0" w:color="auto" w:frame="1"/>
+        </w:rPr>
+      </w:pPr>
+      <w:r>
+        <w:rPr>
+          <w:rFonts w:ascii="inherit" w:eastAsia="Times New Roman" w:hAnsi="inherit" w:cs="Courier New"/>
+          <w:color w:val="242729"/>
+          <w:sz w:val="20"/>
+          <w:szCs w:val="20"/>
+          <w:bdr w:val="none" w:sz="0" w:space="0" w:color="auto" w:frame="1"/>
+        </w:rPr>
+        <w:t>)</w:t>
+      </w:r>
+    </w:p>
+    <w:p>
+      <w:pPr>
+        <w:tabs>
+          <w:tab w:val="left" w:pos="916"/>
+          <w:tab w:val="left" w:pos="1832"/>
+          <w:tab w:val="left" w:pos="2748"/>
+          <w:tab w:val="left" w:pos="3664"/>
+          <w:tab w:val="left" w:pos="4580"/>
+          <w:tab w:val="left" w:pos="5496"/>
+          <w:tab w:val="left" w:pos="6412"/>
+          <w:tab w:val="left" w:pos="7328"/>
+          <w:tab w:val="left" w:pos="8244"/>
+          <w:tab w:val="left" w:pos="9160"/>
+          <w:tab w:val="left" w:pos="10076"/>
+          <w:tab w:val="left" w:pos="10992"/>
+          <w:tab w:val="left" w:pos="11908"/>
+          <w:tab w:val="left" w:pos="12824"/>
+          <w:tab w:val="left" w:pos="13740"/>
+          <w:tab w:val="left" w:pos="14656"/>
+        </w:tabs>
+        <w:spacing w:after="0" w:line="240" w:lineRule="auto"/>
+        <w:textAlignment w:val="baseline"/>
+        <w:rPr>
+          <w:rFonts w:ascii="inherit" w:eastAsia="Times New Roman" w:hAnsi="inherit" w:cs="Courier New"/>
+          <w:color w:val="242729"/>
+          <w:sz w:val="20"/>
+          <w:szCs w:val="20"/>
+          <w:bdr w:val="none" w:sz="0" w:space="0" w:color="auto" w:frame="1"/>
+        </w:rPr>
+      </w:pPr>
+      <w:r>
+        <w:rPr>
+          <w:rFonts w:ascii="inherit" w:eastAsia="Times New Roman" w:hAnsi="inherit" w:cs="Courier New"/>
+          <w:color w:val="242729"/>
+          <w:sz w:val="20"/>
+          <w:szCs w:val="20"/>
+          <w:bdr w:val="none" w:sz="0" w:space="0" w:color="auto" w:frame="1"/>
+        </w:rPr>
+        <w:t>.{8,}                 # the password must be at least 8 characters long.</w:t>
+      </w:r>
+    </w:p>
+    <w:p>
+      <w:pPr>
+        <w:tabs>
+          <w:tab w:val="left" w:pos="916"/>
+          <w:tab w:val="left" w:pos="1832"/>
+          <w:tab w:val="left" w:pos="2748"/>
+          <w:tab w:val="left" w:pos="3664"/>
+          <w:tab w:val="left" w:pos="4580"/>
+          <w:tab w:val="left" w:pos="5496"/>
+          <w:tab w:val="left" w:pos="6412"/>
+          <w:tab w:val="left" w:pos="7328"/>
+          <w:tab w:val="left" w:pos="8244"/>
+          <w:tab w:val="left" w:pos="9160"/>
+          <w:tab w:val="left" w:pos="10076"/>
+          <w:tab w:val="left" w:pos="10992"/>
+          <w:tab w:val="left" w:pos="11908"/>
+          <w:tab w:val="left" w:pos="12824"/>
+          <w:tab w:val="left" w:pos="13740"/>
+          <w:tab w:val="left" w:pos="14656"/>
+        </w:tabs>
+        <w:spacing w:after="0" w:line="240" w:lineRule="auto"/>
+        <w:textAlignment w:val="baseline"/>
+        <w:rPr>
+          <w:rFonts w:ascii="Consolas" w:eastAsia="Times New Roman" w:hAnsi="Consolas" w:cs="Courier New"/>
+          <w:color w:val="242729"/>
+          <w:sz w:val="20"/>
+          <w:szCs w:val="20"/>
+        </w:rPr>
+      </w:pPr>
+      <w:r>
+        <w:rPr>
+          <w:rFonts w:ascii="inherit" w:eastAsia="Times New Roman" w:hAnsi="inherit" w:cs="Courier New"/>
+          <w:color w:val="242729"/>
+          <w:sz w:val="20"/>
+          <w:szCs w:val="20"/>
+          <w:bdr w:val="none" w:sz="0" w:space="0" w:color="auto" w:frame="1"/>
+        </w:rPr>
+        <w:t>$</w:t>
+      </w:r>
+    </w:p>
+    <w:p>
+      <w:pPr>
+        <w:pStyle w:val="ListParagraph"/>
+      </w:pPr>
     </w:p>
     <w:p>
       <w:pPr>
@@ -1375,13 +2078,8 @@
         </w:numPr>
       </w:pPr>
       <w:r>
-        <w:t xml:space="preserve">Service run every 5 </w:t>
-      </w:r>
-      <w:proofErr w:type="gramStart"/>
-      <w:r>
-        <w:t>minute</w:t>
-      </w:r>
-      <w:proofErr w:type="gramEnd"/>
+        <w:t>Service run every 5 minute</w:t>
+      </w:r>
     </w:p>
     <w:p>
       <w:pPr>
@@ -1404,6 +2102,7 @@
         </w:numPr>
       </w:pPr>
       <w:r>
+        <w:lastRenderedPageBreak/>
         <w:t>User login to account and enter phone OTP</w:t>
       </w:r>
     </w:p>
@@ -1416,15 +2115,7 @@
         </w:numPr>
       </w:pPr>
       <w:r>
-        <w:t xml:space="preserve">After success </w:t>
-      </w:r>
-      <w:proofErr w:type="gramStart"/>
-      <w:r>
-        <w:t>OTP .</w:t>
-      </w:r>
-      <w:proofErr w:type="gramEnd"/>
-      <w:r>
-        <w:t xml:space="preserve"> user active </w:t>
+        <w:t xml:space="preserve">After success OTP . user active </w:t>
       </w:r>
     </w:p>
     <w:p>
@@ -2538,6 +3229,74 @@
     <w:uiPriority w:val="99"/>
     <w:rsid w:val="00AB4F8F"/>
   </w:style>
+  <w:style w:type="paragraph" w:styleId="HTMLPreformatted">
+    <w:name w:val="HTML Preformatted"/>
+    <w:basedOn w:val="Normal"/>
+    <w:link w:val="HTMLPreformattedChar"/>
+    <w:uiPriority w:val="99"/>
+    <w:semiHidden/>
+    <w:unhideWhenUsed/>
+    <w:rsid w:val="006C789E"/>
+    <w:pPr>
+      <w:tabs>
+        <w:tab w:val="left" w:pos="916"/>
+        <w:tab w:val="left" w:pos="1832"/>
+        <w:tab w:val="left" w:pos="2748"/>
+        <w:tab w:val="left" w:pos="3664"/>
+        <w:tab w:val="left" w:pos="4580"/>
+        <w:tab w:val="left" w:pos="5496"/>
+        <w:tab w:val="left" w:pos="6412"/>
+        <w:tab w:val="left" w:pos="7328"/>
+        <w:tab w:val="left" w:pos="8244"/>
+        <w:tab w:val="left" w:pos="9160"/>
+        <w:tab w:val="left" w:pos="10076"/>
+        <w:tab w:val="left" w:pos="10992"/>
+        <w:tab w:val="left" w:pos="11908"/>
+        <w:tab w:val="left" w:pos="12824"/>
+        <w:tab w:val="left" w:pos="13740"/>
+        <w:tab w:val="left" w:pos="14656"/>
+      </w:tabs>
+      <w:spacing w:after="0" w:line="240" w:lineRule="auto"/>
+    </w:pPr>
+    <w:rPr>
+      <w:rFonts w:ascii="Courier New" w:eastAsia="Times New Roman" w:hAnsi="Courier New" w:cs="Courier New"/>
+      <w:sz w:val="20"/>
+      <w:szCs w:val="20"/>
+    </w:rPr>
+  </w:style>
+  <w:style w:type="character" w:customStyle="1" w:styleId="HTMLPreformattedChar">
+    <w:name w:val="HTML Preformatted Char"/>
+    <w:basedOn w:val="DefaultParagraphFont"/>
+    <w:link w:val="HTMLPreformatted"/>
+    <w:uiPriority w:val="99"/>
+    <w:semiHidden/>
+    <w:rsid w:val="006C789E"/>
+    <w:rPr>
+      <w:rFonts w:ascii="Courier New" w:eastAsia="Times New Roman" w:hAnsi="Courier New" w:cs="Courier New"/>
+      <w:sz w:val="20"/>
+      <w:szCs w:val="20"/>
+    </w:rPr>
+  </w:style>
+  <w:style w:type="character" w:customStyle="1" w:styleId="pun">
+    <w:name w:val="pun"/>
+    <w:basedOn w:val="DefaultParagraphFont"/>
+    <w:rsid w:val="006C789E"/>
+  </w:style>
+  <w:style w:type="character" w:customStyle="1" w:styleId="pln">
+    <w:name w:val="pln"/>
+    <w:basedOn w:val="DefaultParagraphFont"/>
+    <w:rsid w:val="006C789E"/>
+  </w:style>
+  <w:style w:type="character" w:customStyle="1" w:styleId="com">
+    <w:name w:val="com"/>
+    <w:basedOn w:val="DefaultParagraphFont"/>
+    <w:rsid w:val="006C789E"/>
+  </w:style>
+  <w:style w:type="character" w:customStyle="1" w:styleId="lit">
+    <w:name w:val="lit"/>
+    <w:basedOn w:val="DefaultParagraphFont"/>
+    <w:rsid w:val="006C789E"/>
+  </w:style>
 </w:styles>
 </file>
 

</xml_diff>